<commit_message>
Spring Core, SI, DI,CI, Autowire, bean, Qualifier etc.
Spring Core, SI, DI,CI, Autowire, bean, Qualifier etc.
</commit_message>
<xml_diff>
--- a/docs/SpringBoot.docx
+++ b/docs/SpringBoot.docx
@@ -1092,7 +1092,7 @@
           <w:szCs w:val="20"/>
         </w:rPr>
         <w:drawing>
-          <wp:inline distT="0" distB="0" distL="0" distR="0" wp14:anchorId="6E6CB84D" wp14:editId="041D87D7">
+          <wp:inline distT="0" distB="0" distL="0" distR="0" wp14:anchorId="6E6CB84D" wp14:editId="5BDC7A1C">
             <wp:extent cx="5939155" cy="2188845"/>
             <wp:effectExtent l="0" t="0" r="4445" b="1905"/>
             <wp:docPr id="664363688" name="Picture 1"/>
@@ -1616,8 +1616,16 @@
           <w:ilvl w:val="0"/>
           <w:numId w:val="5"/>
         </w:numPr>
-      </w:pPr>
-      <w:r>
+        <w:rPr>
+          <w:b/>
+          <w:bCs/>
+        </w:rPr>
+      </w:pPr>
+      <w:r>
+        <w:rPr>
+          <w:b/>
+          <w:bCs/>
+        </w:rPr>
         <w:t>Spring Bean classes.</w:t>
       </w:r>
     </w:p>
@@ -1628,8 +1636,16 @@
           <w:ilvl w:val="0"/>
           <w:numId w:val="5"/>
         </w:numPr>
-      </w:pPr>
-      <w:r>
+        <w:rPr>
+          <w:b/>
+          <w:bCs/>
+        </w:rPr>
+      </w:pPr>
+      <w:r>
+        <w:rPr>
+          <w:b/>
+          <w:bCs/>
+        </w:rPr>
         <w:t>SI, CI and DI</w:t>
       </w:r>
     </w:p>
@@ -1640,9 +1656,24 @@
           <w:ilvl w:val="0"/>
           <w:numId w:val="5"/>
         </w:numPr>
-      </w:pPr>
-      <w:r>
+        <w:rPr>
+          <w:b/>
+          <w:bCs/>
+        </w:rPr>
+      </w:pPr>
+      <w:r>
+        <w:rPr>
+          <w:b/>
+          <w:bCs/>
+        </w:rPr>
         <w:t>Spring Annotations</w:t>
+      </w:r>
+      <w:r>
+        <w:rPr>
+          <w:b/>
+          <w:bCs/>
+        </w:rPr>
+        <w:t xml:space="preserve"> (@Bean, @Autowire, @Qualifier, @Component, @Primary)</w:t>
       </w:r>
     </w:p>
     <w:p>
@@ -1652,9 +1683,17 @@
           <w:ilvl w:val="0"/>
           <w:numId w:val="5"/>
         </w:numPr>
+        <w:rPr>
+          <w:b/>
+          <w:bCs/>
+        </w:rPr>
       </w:pPr>
       <w:proofErr w:type="spellStart"/>
       <w:r>
+        <w:rPr>
+          <w:b/>
+          <w:bCs/>
+        </w:rPr>
         <w:t>Autowire</w:t>
       </w:r>
       <w:proofErr w:type="spellEnd"/>
@@ -1858,128 +1897,420 @@
         </w:numPr>
       </w:pPr>
       <w:r>
-        <w:t xml:space="preserve">Spring bean classes are the java classes for which spring will create </w:t>
+        <w:t>Spring bean classes are the java classes for which spring will create a</w:t>
+      </w:r>
+      <w:r>
+        <w:t>n</w:t>
+      </w:r>
+      <w:r>
+        <w:t xml:space="preserve"> object and also manages the java objects.</w:t>
+      </w:r>
+    </w:p>
+    <w:p>
+      <w:pPr>
+        <w:pStyle w:val="NoSpacing"/>
+        <w:numPr>
+          <w:ilvl w:val="0"/>
+          <w:numId w:val="8"/>
+        </w:numPr>
+      </w:pPr>
+      <w:r>
+        <w:t>These classes can be a build-in class or custom class.</w:t>
+      </w:r>
+    </w:p>
+    <w:p>
+      <w:pPr>
+        <w:pStyle w:val="NoSpacing"/>
+        <w:numPr>
+          <w:ilvl w:val="0"/>
+          <w:numId w:val="8"/>
+        </w:numPr>
+      </w:pPr>
+      <w:r>
+        <w:t>To create and maintain the java objects spring will make a use of Spring Container which is application context.</w:t>
+      </w:r>
+    </w:p>
+    <w:p>
+      <w:pPr>
+        <w:pStyle w:val="NoSpacing"/>
+        <w:numPr>
+          <w:ilvl w:val="0"/>
+          <w:numId w:val="8"/>
+        </w:numPr>
+      </w:pPr>
+      <w:r>
+        <w:t>To declare any java class as a spring bean class you can use the following annotation</w:t>
+      </w:r>
+      <w:r>
+        <w:t>s</w:t>
+      </w:r>
+    </w:p>
+    <w:p>
+      <w:pPr>
+        <w:pStyle w:val="NoSpacing"/>
+        <w:numPr>
+          <w:ilvl w:val="1"/>
+          <w:numId w:val="8"/>
+        </w:numPr>
+      </w:pPr>
+      <w:r>
+        <w:t>@Component</w:t>
+      </w:r>
+    </w:p>
+    <w:p>
+      <w:pPr>
+        <w:pStyle w:val="NoSpacing"/>
+        <w:numPr>
+          <w:ilvl w:val="1"/>
+          <w:numId w:val="8"/>
+        </w:numPr>
+      </w:pPr>
+      <w:r>
+        <w:t>@RestController</w:t>
+      </w:r>
+    </w:p>
+    <w:p>
+      <w:pPr>
+        <w:pStyle w:val="NoSpacing"/>
+        <w:numPr>
+          <w:ilvl w:val="1"/>
+          <w:numId w:val="8"/>
+        </w:numPr>
+      </w:pPr>
+      <w:r>
+        <w:t>@Controller</w:t>
+      </w:r>
+    </w:p>
+    <w:p>
+      <w:pPr>
+        <w:pStyle w:val="NoSpacing"/>
+        <w:numPr>
+          <w:ilvl w:val="1"/>
+          <w:numId w:val="8"/>
+        </w:numPr>
+      </w:pPr>
+      <w:r>
+        <w:t>@Service</w:t>
+      </w:r>
+    </w:p>
+    <w:p>
+      <w:pPr>
+        <w:pStyle w:val="NoSpacing"/>
+        <w:numPr>
+          <w:ilvl w:val="1"/>
+          <w:numId w:val="8"/>
+        </w:numPr>
+      </w:pPr>
+      <w:r>
+        <w:t>@Repository</w:t>
+      </w:r>
+    </w:p>
+    <w:p>
+      <w:pPr>
+        <w:pStyle w:val="NoSpacing"/>
+        <w:numPr>
+          <w:ilvl w:val="1"/>
+          <w:numId w:val="8"/>
+        </w:numPr>
+      </w:pPr>
+      <w:r>
+        <w:t xml:space="preserve">@ControllerAdvice etc. </w:t>
+      </w:r>
+    </w:p>
+    <w:p>
+      <w:pPr>
+        <w:pStyle w:val="NoSpacing"/>
+      </w:pPr>
+    </w:p>
+    <w:p>
+      <w:pPr>
+        <w:pStyle w:val="NoSpacing"/>
+      </w:pPr>
+    </w:p>
+    <w:p>
+      <w:pPr>
+        <w:rPr>
+          <w:b/>
+          <w:bCs/>
+          <w:u w:val="single"/>
+        </w:rPr>
+      </w:pPr>
+      <w:r>
+        <w:rPr>
+          <w:b/>
+          <w:bCs/>
+          <w:u w:val="single"/>
+        </w:rPr>
+        <w:t>SI and CI</w:t>
+      </w:r>
+    </w:p>
+    <w:p>
+      <w:pPr>
+        <w:pStyle w:val="ListParagraph"/>
+        <w:numPr>
+          <w:ilvl w:val="0"/>
+          <w:numId w:val="27"/>
+        </w:numPr>
+      </w:pPr>
+      <w:r>
+        <w:t>SI stand for Setter Injection which is a process where you can initialize the instance variable using a setter method</w:t>
+      </w:r>
+    </w:p>
+    <w:p>
+      <w:pPr>
+        <w:pStyle w:val="ListParagraph"/>
+        <w:numPr>
+          <w:ilvl w:val="0"/>
+          <w:numId w:val="27"/>
+        </w:numPr>
+      </w:pPr>
+      <w:r>
+        <w:t xml:space="preserve">CI stand for constructor injection which is a process where you can initialize the instance variable using a </w:t>
+      </w:r>
+      <w:r>
+        <w:t>constructor</w:t>
+      </w:r>
+      <w:r>
+        <w:t>.</w:t>
+      </w:r>
+    </w:p>
+    <w:p>
+      <w:pPr>
+        <w:pStyle w:val="ListParagraph"/>
+        <w:numPr>
+          <w:ilvl w:val="0"/>
+          <w:numId w:val="27"/>
+        </w:numPr>
+      </w:pPr>
+      <w:r>
+        <w:t>By SI you can give a flexibility to the user to initialize the specific instance variable.</w:t>
+      </w:r>
+    </w:p>
+    <w:p>
+      <w:pPr>
+        <w:pStyle w:val="ListParagraph"/>
+        <w:numPr>
+          <w:ilvl w:val="0"/>
+          <w:numId w:val="27"/>
+        </w:numPr>
+      </w:pPr>
+      <w:r>
+        <w:t xml:space="preserve">By CI you can restrict user to </w:t>
+      </w:r>
+      <w:r>
+        <w:t>initialize the instance variable.</w:t>
+      </w:r>
+      <w:r>
+        <w:br w:type="page"/>
+      </w:r>
+    </w:p>
+    <w:p>
+      <w:pPr>
+        <w:pStyle w:val="NoSpacing"/>
+        <w:rPr>
+          <w:b/>
+          <w:bCs/>
+          <w:u w:val="single"/>
+        </w:rPr>
+      </w:pPr>
+      <w:r>
+        <w:rPr>
+          <w:b/>
+          <w:bCs/>
+          <w:u w:val="single"/>
+        </w:rPr>
+        <w:lastRenderedPageBreak/>
+        <w:t>Dependency Injection</w:t>
+      </w:r>
+    </w:p>
+    <w:p>
+      <w:pPr>
+        <w:pStyle w:val="NoSpacing"/>
+        <w:numPr>
+          <w:ilvl w:val="0"/>
+          <w:numId w:val="9"/>
+        </w:numPr>
+        <w:rPr>
+          <w:b/>
+          <w:bCs/>
+          <w:u w:val="single"/>
+        </w:rPr>
+      </w:pPr>
+      <w:r>
+        <w:t>One class object will be created inside another class is the Dependency Injection.</w:t>
+      </w:r>
+    </w:p>
+    <w:p>
+      <w:pPr>
+        <w:pStyle w:val="NoSpacing"/>
+        <w:numPr>
+          <w:ilvl w:val="0"/>
+          <w:numId w:val="9"/>
+        </w:numPr>
+        <w:rPr>
+          <w:b/>
+          <w:bCs/>
+          <w:u w:val="single"/>
+        </w:rPr>
+      </w:pPr>
+      <w:r>
+        <w:t>This is also known as HAS-A relation in java.</w:t>
+      </w:r>
+    </w:p>
+    <w:p>
+      <w:pPr>
+        <w:pStyle w:val="NoSpacing"/>
+        <w:numPr>
+          <w:ilvl w:val="0"/>
+          <w:numId w:val="9"/>
+        </w:numPr>
+        <w:rPr>
+          <w:b/>
+          <w:bCs/>
+          <w:u w:val="single"/>
+        </w:rPr>
+      </w:pPr>
+      <w:r>
+        <w:t xml:space="preserve">This Dependency Injection can be automated by </w:t>
+      </w:r>
+      <w:proofErr w:type="spellStart"/>
+      <w:r>
+        <w:t>autowire</w:t>
+      </w:r>
+      <w:proofErr w:type="spellEnd"/>
+      <w:r>
+        <w:t xml:space="preserve"> process.</w:t>
+      </w:r>
+    </w:p>
+    <w:p>
+      <w:pPr>
+        <w:pStyle w:val="NoSpacing"/>
+        <w:numPr>
+          <w:ilvl w:val="0"/>
+          <w:numId w:val="9"/>
+        </w:numPr>
+        <w:rPr>
+          <w:b/>
+          <w:bCs/>
+          <w:u w:val="single"/>
+        </w:rPr>
+      </w:pPr>
+      <w:r>
+        <w:t xml:space="preserve">@Autowire: it is a process in which spring will identify the dependency and inject </w:t>
+      </w:r>
+      <w:proofErr w:type="gramStart"/>
+      <w:r>
+        <w:t>those object</w:t>
+      </w:r>
+      <w:proofErr w:type="gramEnd"/>
+      <w:r>
+        <w:t xml:space="preserve"> into the java class internally</w:t>
+      </w:r>
+      <w:r>
+        <w:t xml:space="preserve"> (To make dependency injection process internally/automatically)</w:t>
+      </w:r>
+      <w:r>
+        <w:t xml:space="preserve">. </w:t>
+      </w:r>
+      <w:r>
+        <w:rPr>
+          <w:b/>
+          <w:bCs/>
+          <w:u w:val="single"/>
+        </w:rPr>
+        <w:t xml:space="preserve"> </w:t>
+      </w:r>
+    </w:p>
+    <w:p>
+      <w:pPr>
+        <w:pStyle w:val="NoSpacing"/>
+      </w:pPr>
+    </w:p>
+    <w:p>
+      <w:pPr>
+        <w:pStyle w:val="NoSpacing"/>
+        <w:rPr>
+          <w:b/>
+          <w:bCs/>
+          <w:u w:val="single"/>
+        </w:rPr>
+      </w:pPr>
+      <w:r>
+        <w:rPr>
+          <w:b/>
+          <w:bCs/>
+          <w:u w:val="single"/>
+        </w:rPr>
+        <w:t xml:space="preserve">Spring Container </w:t>
+      </w:r>
+      <w:r>
+        <w:rPr>
+          <w:b/>
+          <w:bCs/>
+          <w:u w:val="single"/>
+        </w:rPr>
+        <w:t xml:space="preserve"> </w:t>
+      </w:r>
+    </w:p>
+    <w:p>
+      <w:pPr>
+        <w:pStyle w:val="NoSpacing"/>
+        <w:numPr>
+          <w:ilvl w:val="0"/>
+          <w:numId w:val="10"/>
+        </w:numPr>
+      </w:pPr>
+      <w:r>
+        <w:t>Spring container will scan the project for the spring bean class.</w:t>
+      </w:r>
+    </w:p>
+    <w:p>
+      <w:pPr>
+        <w:pStyle w:val="NoSpacing"/>
+        <w:numPr>
+          <w:ilvl w:val="0"/>
+          <w:numId w:val="10"/>
+        </w:numPr>
+      </w:pPr>
+      <w:r>
+        <w:t>It will create and hold the spring bean object.</w:t>
+      </w:r>
+    </w:p>
+    <w:p>
+      <w:pPr>
+        <w:pStyle w:val="NoSpacing"/>
+        <w:numPr>
+          <w:ilvl w:val="0"/>
+          <w:numId w:val="10"/>
+        </w:numPr>
+      </w:pPr>
+      <w:r>
+        <w:t>It also manages the life cycle of the object.</w:t>
+      </w:r>
+    </w:p>
+    <w:p>
+      <w:pPr>
+        <w:pStyle w:val="NoSpacing"/>
+        <w:numPr>
+          <w:ilvl w:val="0"/>
+          <w:numId w:val="10"/>
+        </w:numPr>
+      </w:pPr>
+      <w:r>
+        <w:t xml:space="preserve">It will also </w:t>
       </w:r>
       <w:proofErr w:type="spellStart"/>
       <w:proofErr w:type="gramStart"/>
       <w:r>
-        <w:t>a</w:t>
+        <w:t>provides</w:t>
       </w:r>
       <w:proofErr w:type="spellEnd"/>
       <w:proofErr w:type="gramEnd"/>
       <w:r>
-        <w:t xml:space="preserve"> object and also manages the java objects.</w:t>
-      </w:r>
-    </w:p>
-    <w:p>
-      <w:pPr>
-        <w:pStyle w:val="NoSpacing"/>
-        <w:numPr>
-          <w:ilvl w:val="0"/>
-          <w:numId w:val="8"/>
-        </w:numPr>
-      </w:pPr>
-      <w:r>
-        <w:t>These classes can be a build-in class or custom class.</w:t>
-      </w:r>
-    </w:p>
-    <w:p>
-      <w:pPr>
-        <w:pStyle w:val="NoSpacing"/>
-        <w:numPr>
-          <w:ilvl w:val="0"/>
-          <w:numId w:val="8"/>
-        </w:numPr>
-      </w:pPr>
-      <w:r>
-        <w:t>To create and maintain the java objects spring will make a use of Spring Container which is application context.</w:t>
-      </w:r>
-    </w:p>
-    <w:p>
-      <w:pPr>
-        <w:pStyle w:val="NoSpacing"/>
-        <w:numPr>
-          <w:ilvl w:val="0"/>
-          <w:numId w:val="8"/>
-        </w:numPr>
-      </w:pPr>
-      <w:r>
-        <w:t>To declare any java class as a spring bean class you can use the following annotation</w:t>
-      </w:r>
-      <w:r>
-        <w:t>s</w:t>
-      </w:r>
-    </w:p>
-    <w:p>
-      <w:pPr>
-        <w:pStyle w:val="NoSpacing"/>
-        <w:numPr>
-          <w:ilvl w:val="1"/>
-          <w:numId w:val="8"/>
-        </w:numPr>
-      </w:pPr>
-      <w:r>
-        <w:t>@Component</w:t>
-      </w:r>
-    </w:p>
-    <w:p>
-      <w:pPr>
-        <w:pStyle w:val="NoSpacing"/>
-        <w:numPr>
-          <w:ilvl w:val="1"/>
-          <w:numId w:val="8"/>
-        </w:numPr>
-      </w:pPr>
-      <w:r>
-        <w:t>@RestController</w:t>
-      </w:r>
-    </w:p>
-    <w:p>
-      <w:pPr>
-        <w:pStyle w:val="NoSpacing"/>
-        <w:numPr>
-          <w:ilvl w:val="1"/>
-          <w:numId w:val="8"/>
-        </w:numPr>
-      </w:pPr>
-      <w:r>
-        <w:t>@Controller</w:t>
-      </w:r>
-    </w:p>
-    <w:p>
-      <w:pPr>
-        <w:pStyle w:val="NoSpacing"/>
-        <w:numPr>
-          <w:ilvl w:val="1"/>
-          <w:numId w:val="8"/>
-        </w:numPr>
-      </w:pPr>
-      <w:r>
-        <w:t>@Service</w:t>
-      </w:r>
-    </w:p>
-    <w:p>
-      <w:pPr>
-        <w:pStyle w:val="NoSpacing"/>
-        <w:numPr>
-          <w:ilvl w:val="1"/>
-          <w:numId w:val="8"/>
-        </w:numPr>
-      </w:pPr>
-      <w:r>
-        <w:t>@Repository</w:t>
-      </w:r>
-    </w:p>
-    <w:p>
-      <w:pPr>
-        <w:pStyle w:val="NoSpacing"/>
-        <w:numPr>
-          <w:ilvl w:val="1"/>
-          <w:numId w:val="8"/>
-        </w:numPr>
-      </w:pPr>
-      <w:r>
-        <w:t xml:space="preserve">@ControllerAdvice etc. </w:t>
+        <w:t xml:space="preserve"> the object whenever required.</w:t>
+      </w:r>
+      <w:r>
+        <w:t xml:space="preserve"> </w:t>
       </w:r>
     </w:p>
     <w:p>
@@ -2002,220 +2333,6 @@
           <w:bCs/>
           <w:u w:val="single"/>
         </w:rPr>
-        <w:t>Dependency Injection</w:t>
-      </w:r>
-    </w:p>
-    <w:p>
-      <w:pPr>
-        <w:pStyle w:val="NoSpacing"/>
-        <w:numPr>
-          <w:ilvl w:val="0"/>
-          <w:numId w:val="9"/>
-        </w:numPr>
-        <w:rPr>
-          <w:b/>
-          <w:bCs/>
-          <w:u w:val="single"/>
-        </w:rPr>
-      </w:pPr>
-      <w:r>
-        <w:t>One class object will be created inside another class is the Dependency Injection.</w:t>
-      </w:r>
-    </w:p>
-    <w:p>
-      <w:pPr>
-        <w:pStyle w:val="NoSpacing"/>
-        <w:numPr>
-          <w:ilvl w:val="0"/>
-          <w:numId w:val="9"/>
-        </w:numPr>
-        <w:rPr>
-          <w:b/>
-          <w:bCs/>
-          <w:u w:val="single"/>
-        </w:rPr>
-      </w:pPr>
-      <w:r>
-        <w:t>This is also known as HAS-A relation in java.</w:t>
-      </w:r>
-    </w:p>
-    <w:p>
-      <w:pPr>
-        <w:pStyle w:val="NoSpacing"/>
-        <w:numPr>
-          <w:ilvl w:val="0"/>
-          <w:numId w:val="9"/>
-        </w:numPr>
-        <w:rPr>
-          <w:b/>
-          <w:bCs/>
-          <w:u w:val="single"/>
-        </w:rPr>
-      </w:pPr>
-      <w:r>
-        <w:t xml:space="preserve">This Dependency Injection can be automated by </w:t>
-      </w:r>
-      <w:proofErr w:type="spellStart"/>
-      <w:r>
-        <w:t>autowire</w:t>
-      </w:r>
-      <w:proofErr w:type="spellEnd"/>
-      <w:r>
-        <w:t xml:space="preserve"> process.</w:t>
-      </w:r>
-    </w:p>
-    <w:p>
-      <w:pPr>
-        <w:pStyle w:val="NoSpacing"/>
-        <w:numPr>
-          <w:ilvl w:val="0"/>
-          <w:numId w:val="9"/>
-        </w:numPr>
-        <w:rPr>
-          <w:b/>
-          <w:bCs/>
-          <w:u w:val="single"/>
-        </w:rPr>
-      </w:pPr>
-      <w:r>
-        <w:t xml:space="preserve">@Autowire: it is a process in which spring will identify the dependency and inject </w:t>
-      </w:r>
-      <w:proofErr w:type="gramStart"/>
-      <w:r>
-        <w:t>those object</w:t>
-      </w:r>
-      <w:proofErr w:type="gramEnd"/>
-      <w:r>
-        <w:t xml:space="preserve"> into the java class internally</w:t>
-      </w:r>
-      <w:r>
-        <w:t xml:space="preserve"> (To make dependency injection process internally/automatically)</w:t>
-      </w:r>
-      <w:r>
-        <w:t xml:space="preserve">. </w:t>
-      </w:r>
-      <w:r>
-        <w:rPr>
-          <w:b/>
-          <w:bCs/>
-          <w:u w:val="single"/>
-        </w:rPr>
-        <w:t xml:space="preserve"> </w:t>
-      </w:r>
-    </w:p>
-    <w:p>
-      <w:pPr>
-        <w:pStyle w:val="NoSpacing"/>
-      </w:pPr>
-    </w:p>
-    <w:p>
-      <w:pPr>
-        <w:pStyle w:val="NoSpacing"/>
-        <w:rPr>
-          <w:b/>
-          <w:bCs/>
-          <w:u w:val="single"/>
-        </w:rPr>
-      </w:pPr>
-      <w:r>
-        <w:rPr>
-          <w:b/>
-          <w:bCs/>
-          <w:u w:val="single"/>
-        </w:rPr>
-        <w:t xml:space="preserve">Spring Container </w:t>
-      </w:r>
-      <w:r>
-        <w:rPr>
-          <w:b/>
-          <w:bCs/>
-          <w:u w:val="single"/>
-        </w:rPr>
-        <w:t xml:space="preserve"> </w:t>
-      </w:r>
-    </w:p>
-    <w:p>
-      <w:pPr>
-        <w:pStyle w:val="NoSpacing"/>
-        <w:numPr>
-          <w:ilvl w:val="0"/>
-          <w:numId w:val="10"/>
-        </w:numPr>
-      </w:pPr>
-      <w:r>
-        <w:t>Spring container will scan the project for the spring bean class.</w:t>
-      </w:r>
-    </w:p>
-    <w:p>
-      <w:pPr>
-        <w:pStyle w:val="NoSpacing"/>
-        <w:numPr>
-          <w:ilvl w:val="0"/>
-          <w:numId w:val="10"/>
-        </w:numPr>
-      </w:pPr>
-      <w:r>
-        <w:t>It will create and hold the spring bean object.</w:t>
-      </w:r>
-    </w:p>
-    <w:p>
-      <w:pPr>
-        <w:pStyle w:val="NoSpacing"/>
-        <w:numPr>
-          <w:ilvl w:val="0"/>
-          <w:numId w:val="10"/>
-        </w:numPr>
-      </w:pPr>
-      <w:r>
-        <w:t>It also manages the life cycle of the object.</w:t>
-      </w:r>
-    </w:p>
-    <w:p>
-      <w:pPr>
-        <w:pStyle w:val="NoSpacing"/>
-        <w:numPr>
-          <w:ilvl w:val="0"/>
-          <w:numId w:val="10"/>
-        </w:numPr>
-      </w:pPr>
-      <w:r>
-        <w:t xml:space="preserve">It will also </w:t>
-      </w:r>
-      <w:proofErr w:type="spellStart"/>
-      <w:proofErr w:type="gramStart"/>
-      <w:r>
-        <w:t>provides</w:t>
-      </w:r>
-      <w:proofErr w:type="spellEnd"/>
-      <w:proofErr w:type="gramEnd"/>
-      <w:r>
-        <w:t xml:space="preserve"> the object whenever required.</w:t>
-      </w:r>
-      <w:r>
-        <w:t xml:space="preserve"> </w:t>
-      </w:r>
-    </w:p>
-    <w:p>
-      <w:pPr>
-        <w:pStyle w:val="NoSpacing"/>
-      </w:pPr>
-    </w:p>
-    <w:p>
-      <w:pPr>
-        <w:pStyle w:val="NoSpacing"/>
-        <w:rPr>
-          <w:b/>
-          <w:bCs/>
-          <w:u w:val="single"/>
-        </w:rPr>
-      </w:pPr>
-      <w:r>
-        <w:rPr>
-          <w:b/>
-          <w:bCs/>
-          <w:u w:val="single"/>
-        </w:rPr>
-        <w:lastRenderedPageBreak/>
         <w:t>Spring Bean Scope</w:t>
       </w:r>
     </w:p>
@@ -5159,7 +5276,7 @@
           <w:noProof/>
         </w:rPr>
         <w:drawing>
-          <wp:inline distT="0" distB="0" distL="0" distR="0" wp14:anchorId="62DC6128" wp14:editId="005468CB">
+          <wp:inline distT="0" distB="0" distL="0" distR="0" wp14:anchorId="62DC6128" wp14:editId="40280F37">
             <wp:extent cx="4181475" cy="1150319"/>
             <wp:effectExtent l="0" t="0" r="0" b="0"/>
             <wp:docPr id="774359870" name="Picture 1"/>
@@ -5230,7 +5347,7 @@
           <w:noProof/>
         </w:rPr>
         <w:drawing>
-          <wp:inline distT="0" distB="0" distL="0" distR="0" wp14:anchorId="5FFCCE23" wp14:editId="113EE630">
+          <wp:inline distT="0" distB="0" distL="0" distR="0" wp14:anchorId="5FFCCE23" wp14:editId="60D0AA74">
             <wp:extent cx="4127277" cy="1624013"/>
             <wp:effectExtent l="0" t="0" r="6985" b="0"/>
             <wp:docPr id="1290778994" name="Picture 2"/>
@@ -5295,7 +5412,7 @@
           <w:noProof/>
         </w:rPr>
         <w:drawing>
-          <wp:inline distT="0" distB="0" distL="0" distR="0" wp14:anchorId="2F4EC679" wp14:editId="6562F03A">
+          <wp:inline distT="0" distB="0" distL="0" distR="0" wp14:anchorId="2F4EC679" wp14:editId="21053BB7">
             <wp:extent cx="4564650" cy="1971675"/>
             <wp:effectExtent l="0" t="0" r="7620" b="0"/>
             <wp:docPr id="1032070560" name="Picture 3"/>
@@ -5360,7 +5477,7 @@
         </w:rPr>
         <w:lastRenderedPageBreak/>
         <w:drawing>
-          <wp:inline distT="0" distB="0" distL="0" distR="0" wp14:anchorId="4A17F086" wp14:editId="46404553">
+          <wp:inline distT="0" distB="0" distL="0" distR="0" wp14:anchorId="4A17F086" wp14:editId="2BE23B2F">
             <wp:extent cx="3817945" cy="2112463"/>
             <wp:effectExtent l="0" t="0" r="0" b="2540"/>
             <wp:docPr id="226855749" name="Picture 4"/>
@@ -5434,7 +5551,7 @@
           <w:noProof/>
         </w:rPr>
         <w:drawing>
-          <wp:inline distT="0" distB="0" distL="0" distR="0" wp14:anchorId="1F1568D3" wp14:editId="4A55E4AB">
+          <wp:inline distT="0" distB="0" distL="0" distR="0" wp14:anchorId="1F1568D3" wp14:editId="0287B974">
             <wp:extent cx="5937250" cy="2652395"/>
             <wp:effectExtent l="0" t="0" r="6350" b="0"/>
             <wp:docPr id="1547117342" name="Picture 5"/>
@@ -9225,7 +9342,7 @@
           <w:szCs w:val="28"/>
         </w:rPr>
         <w:drawing>
-          <wp:inline distT="0" distB="0" distL="0" distR="0" wp14:anchorId="7E3797A2" wp14:editId="186E1DE5">
+          <wp:inline distT="0" distB="0" distL="0" distR="0" wp14:anchorId="7E3797A2" wp14:editId="64D961BF">
             <wp:extent cx="5934710" cy="2562225"/>
             <wp:effectExtent l="0" t="0" r="8890" b="9525"/>
             <wp:docPr id="1152799362" name="Picture 1"/>
@@ -11130,21 +11247,12 @@
           <w:szCs w:val="28"/>
         </w:rPr>
       </w:pPr>
-      <w:proofErr w:type="spellStart"/>
-      <w:r>
-        <w:rPr>
-          <w:sz w:val="28"/>
-          <w:szCs w:val="28"/>
-        </w:rPr>
-        <w:t>Pid</w:t>
-      </w:r>
-      <w:proofErr w:type="spellEnd"/>
-      <w:r>
-        <w:rPr>
-          <w:sz w:val="28"/>
-          <w:szCs w:val="28"/>
-        </w:rPr>
-        <w:t xml:space="preserve"> (pk), name, price, quantity</w:t>
+      <w:r>
+        <w:rPr>
+          <w:sz w:val="28"/>
+          <w:szCs w:val="28"/>
+        </w:rPr>
+        <w:t>Pid (pk), name, price, quantity</w:t>
       </w:r>
     </w:p>
     <w:p>
@@ -13915,6 +14023,97 @@
       </w:pPr>
       <w:rPr>
         <w:rFonts w:hint="default"/>
+      </w:rPr>
+    </w:lvl>
+    <w:lvl w:ilvl="1" w:tplc="04090019" w:tentative="1">
+      <w:start w:val="1"/>
+      <w:numFmt w:val="lowerLetter"/>
+      <w:lvlText w:val="%2."/>
+      <w:lvlJc w:val="left"/>
+      <w:pPr>
+        <w:ind w:left="1440" w:hanging="360"/>
+      </w:pPr>
+    </w:lvl>
+    <w:lvl w:ilvl="2" w:tplc="0409001B" w:tentative="1">
+      <w:start w:val="1"/>
+      <w:numFmt w:val="lowerRoman"/>
+      <w:lvlText w:val="%3."/>
+      <w:lvlJc w:val="right"/>
+      <w:pPr>
+        <w:ind w:left="2160" w:hanging="180"/>
+      </w:pPr>
+    </w:lvl>
+    <w:lvl w:ilvl="3" w:tplc="0409000F" w:tentative="1">
+      <w:start w:val="1"/>
+      <w:numFmt w:val="decimal"/>
+      <w:lvlText w:val="%4."/>
+      <w:lvlJc w:val="left"/>
+      <w:pPr>
+        <w:ind w:left="2880" w:hanging="360"/>
+      </w:pPr>
+    </w:lvl>
+    <w:lvl w:ilvl="4" w:tplc="04090019" w:tentative="1">
+      <w:start w:val="1"/>
+      <w:numFmt w:val="lowerLetter"/>
+      <w:lvlText w:val="%5."/>
+      <w:lvlJc w:val="left"/>
+      <w:pPr>
+        <w:ind w:left="3600" w:hanging="360"/>
+      </w:pPr>
+    </w:lvl>
+    <w:lvl w:ilvl="5" w:tplc="0409001B" w:tentative="1">
+      <w:start w:val="1"/>
+      <w:numFmt w:val="lowerRoman"/>
+      <w:lvlText w:val="%6."/>
+      <w:lvlJc w:val="right"/>
+      <w:pPr>
+        <w:ind w:left="4320" w:hanging="180"/>
+      </w:pPr>
+    </w:lvl>
+    <w:lvl w:ilvl="6" w:tplc="0409000F" w:tentative="1">
+      <w:start w:val="1"/>
+      <w:numFmt w:val="decimal"/>
+      <w:lvlText w:val="%7."/>
+      <w:lvlJc w:val="left"/>
+      <w:pPr>
+        <w:ind w:left="5040" w:hanging="360"/>
+      </w:pPr>
+    </w:lvl>
+    <w:lvl w:ilvl="7" w:tplc="04090019" w:tentative="1">
+      <w:start w:val="1"/>
+      <w:numFmt w:val="lowerLetter"/>
+      <w:lvlText w:val="%8."/>
+      <w:lvlJc w:val="left"/>
+      <w:pPr>
+        <w:ind w:left="5760" w:hanging="360"/>
+      </w:pPr>
+    </w:lvl>
+    <w:lvl w:ilvl="8" w:tplc="0409001B" w:tentative="1">
+      <w:start w:val="1"/>
+      <w:numFmt w:val="lowerRoman"/>
+      <w:lvlText w:val="%9."/>
+      <w:lvlJc w:val="right"/>
+      <w:pPr>
+        <w:ind w:left="6480" w:hanging="180"/>
+      </w:pPr>
+    </w:lvl>
+  </w:abstractNum>
+  <w:abstractNum w:abstractNumId="26" w15:restartNumberingAfterBreak="0">
+    <w:nsid w:val="7D922D75"/>
+    <w:multiLevelType w:val="hybridMultilevel"/>
+    <w:tmpl w:val="FF866348"/>
+    <w:lvl w:ilvl="0" w:tplc="0409000F">
+      <w:start w:val="1"/>
+      <w:numFmt w:val="decimal"/>
+      <w:lvlText w:val="%1."/>
+      <w:lvlJc w:val="left"/>
+      <w:pPr>
+        <w:ind w:left="720" w:hanging="360"/>
+      </w:pPr>
+      <w:rPr>
+        <w:rFonts w:hint="default"/>
+        <w:b w:val="0"/>
+        <w:u w:val="none"/>
       </w:rPr>
     </w:lvl>
     <w:lvl w:ilvl="1" w:tplc="04090019" w:tentative="1">
@@ -14067,6 +14266,9 @@
   </w:num>
   <w:num w:numId="26" w16cid:durableId="553377">
     <w:abstractNumId w:val="8"/>
+  </w:num>
+  <w:num w:numId="27" w16cid:durableId="1119488450">
+    <w:abstractNumId w:val="26"/>
   </w:num>
 </w:numbering>
 </file>

</xml_diff>

<commit_message>
Spring Hibernate and CURD
Spring Hibernate and CURD
</commit_message>
<xml_diff>
--- a/docs/SpringBoot.docx
+++ b/docs/SpringBoot.docx
@@ -50,25 +50,29 @@
           <w:sz w:val="20"/>
           <w:szCs w:val="20"/>
         </w:rPr>
-        <w:t xml:space="preserve">Spring Boot is a </w:t>
-      </w:r>
-      <w:proofErr w:type="gramStart"/>
-      <w:r>
+        <w:t>Spring Boot is a java based framework.</w:t>
+      </w:r>
+    </w:p>
+    <w:p>
+      <w:pPr>
+        <w:pStyle w:val="NoSpacing"/>
+        <w:numPr>
+          <w:ilvl w:val="0"/>
+          <w:numId w:val="1"/>
+        </w:numPr>
         <w:rPr>
           <w:bCs/>
           <w:sz w:val="20"/>
           <w:szCs w:val="20"/>
         </w:rPr>
-        <w:t>java based</w:t>
-      </w:r>
-      <w:proofErr w:type="gramEnd"/>
+      </w:pPr>
       <w:r>
         <w:rPr>
           <w:bCs/>
           <w:sz w:val="20"/>
           <w:szCs w:val="20"/>
         </w:rPr>
-        <w:t xml:space="preserve"> framework.</w:t>
+        <w:t>Spring boot is use for a faster development and also it reduce the development efforts.</w:t>
       </w:r>
     </w:p>
     <w:p>
@@ -90,25 +94,29 @@
           <w:sz w:val="20"/>
           <w:szCs w:val="20"/>
         </w:rPr>
-        <w:t xml:space="preserve">Spring boot is use for a faster development and also it </w:t>
-      </w:r>
-      <w:proofErr w:type="gramStart"/>
-      <w:r>
+        <w:t>Using a Spring Boot you can create a production ready application.</w:t>
+      </w:r>
+    </w:p>
+    <w:p>
+      <w:pPr>
+        <w:pStyle w:val="NoSpacing"/>
+        <w:numPr>
+          <w:ilvl w:val="0"/>
+          <w:numId w:val="1"/>
+        </w:numPr>
         <w:rPr>
           <w:bCs/>
           <w:sz w:val="20"/>
           <w:szCs w:val="20"/>
         </w:rPr>
-        <w:t>reduce</w:t>
-      </w:r>
-      <w:proofErr w:type="gramEnd"/>
+      </w:pPr>
       <w:r>
         <w:rPr>
           <w:bCs/>
           <w:sz w:val="20"/>
           <w:szCs w:val="20"/>
         </w:rPr>
-        <w:t xml:space="preserve"> the development efforts.</w:t>
+        <w:t xml:space="preserve">Spring Boot provide embedded servers like Tomcat server, Data Base server such as H2 Database. </w:t>
       </w:r>
     </w:p>
     <w:p>
@@ -130,25 +138,29 @@
           <w:sz w:val="20"/>
           <w:szCs w:val="20"/>
         </w:rPr>
-        <w:t xml:space="preserve">Using a Spring </w:t>
-      </w:r>
-      <w:proofErr w:type="gramStart"/>
-      <w:r>
+        <w:t>Spring boot is a flexible framework where you can customize as per your requirement.</w:t>
+      </w:r>
+    </w:p>
+    <w:p>
+      <w:pPr>
+        <w:pStyle w:val="NoSpacing"/>
+        <w:numPr>
+          <w:ilvl w:val="0"/>
+          <w:numId w:val="1"/>
+        </w:numPr>
         <w:rPr>
           <w:bCs/>
           <w:sz w:val="20"/>
           <w:szCs w:val="20"/>
         </w:rPr>
-        <w:t>Boot</w:t>
-      </w:r>
-      <w:proofErr w:type="gramEnd"/>
+      </w:pPr>
       <w:r>
         <w:rPr>
           <w:bCs/>
           <w:sz w:val="20"/>
           <w:szCs w:val="20"/>
         </w:rPr>
-        <w:t xml:space="preserve"> you can create a production ready application.</w:t>
+        <w:t>Spring Boot is based on Spring Framework.</w:t>
       </w:r>
     </w:p>
     <w:p>
@@ -170,7 +182,7 @@
           <w:sz w:val="20"/>
           <w:szCs w:val="20"/>
         </w:rPr>
-        <w:t xml:space="preserve">Spring Boot provide embedded servers like Tomcat server, Data Base server such as H2 Database. </w:t>
+        <w:t>Spring Boot is majorly used for Full stack application and microservices.</w:t>
       </w:r>
     </w:p>
     <w:p>
@@ -192,91 +204,7 @@
           <w:sz w:val="20"/>
           <w:szCs w:val="20"/>
         </w:rPr>
-        <w:t>Spring boot is a flexible framework where you can customize as per your requirement.</w:t>
-      </w:r>
-    </w:p>
-    <w:p>
-      <w:pPr>
-        <w:pStyle w:val="NoSpacing"/>
-        <w:numPr>
-          <w:ilvl w:val="0"/>
-          <w:numId w:val="1"/>
-        </w:numPr>
-        <w:rPr>
-          <w:bCs/>
-          <w:sz w:val="20"/>
-          <w:szCs w:val="20"/>
-        </w:rPr>
-      </w:pPr>
-      <w:r>
-        <w:rPr>
-          <w:bCs/>
-          <w:sz w:val="20"/>
-          <w:szCs w:val="20"/>
-        </w:rPr>
-        <w:t>Spring Boot is based on Spring Framework.</w:t>
-      </w:r>
-    </w:p>
-    <w:p>
-      <w:pPr>
-        <w:pStyle w:val="NoSpacing"/>
-        <w:numPr>
-          <w:ilvl w:val="0"/>
-          <w:numId w:val="1"/>
-        </w:numPr>
-        <w:rPr>
-          <w:bCs/>
-          <w:sz w:val="20"/>
-          <w:szCs w:val="20"/>
-        </w:rPr>
-      </w:pPr>
-      <w:r>
-        <w:rPr>
-          <w:bCs/>
-          <w:sz w:val="20"/>
-          <w:szCs w:val="20"/>
-        </w:rPr>
-        <w:t>Spring Boot is majorly used for Full stack application and microservices.</w:t>
-      </w:r>
-    </w:p>
-    <w:p>
-      <w:pPr>
-        <w:pStyle w:val="NoSpacing"/>
-        <w:numPr>
-          <w:ilvl w:val="0"/>
-          <w:numId w:val="1"/>
-        </w:numPr>
-        <w:rPr>
-          <w:bCs/>
-          <w:sz w:val="20"/>
-          <w:szCs w:val="20"/>
-        </w:rPr>
-      </w:pPr>
-      <w:r>
-        <w:rPr>
-          <w:bCs/>
-          <w:sz w:val="20"/>
-          <w:szCs w:val="20"/>
-        </w:rPr>
-        <w:t xml:space="preserve">Spring framework is divided into multiple </w:t>
-      </w:r>
-      <w:proofErr w:type="gramStart"/>
-      <w:r>
-        <w:rPr>
-          <w:bCs/>
-          <w:sz w:val="20"/>
-          <w:szCs w:val="20"/>
-        </w:rPr>
-        <w:t>module</w:t>
-      </w:r>
-      <w:proofErr w:type="gramEnd"/>
-      <w:r>
-        <w:rPr>
-          <w:bCs/>
-          <w:sz w:val="20"/>
-          <w:szCs w:val="20"/>
-        </w:rPr>
-        <w:t>. You can use a module as per you project requirement.</w:t>
+        <w:t>Spring framework is divided into multiple module. You can use a module as per you project requirement.</w:t>
       </w:r>
     </w:p>
     <w:p>
@@ -956,25 +884,7 @@
           <w:sz w:val="20"/>
           <w:szCs w:val="20"/>
         </w:rPr>
-        <w:t xml:space="preserve">Is a web application which is </w:t>
-      </w:r>
-      <w:proofErr w:type="spellStart"/>
-      <w:r>
-        <w:rPr>
-          <w:b/>
-          <w:sz w:val="20"/>
-          <w:szCs w:val="20"/>
-        </w:rPr>
-        <w:t>use</w:t>
-      </w:r>
-      <w:proofErr w:type="spellEnd"/>
-      <w:r>
-        <w:rPr>
-          <w:b/>
-          <w:sz w:val="20"/>
-          <w:szCs w:val="20"/>
-        </w:rPr>
-        <w:t xml:space="preserve"> to create a spring boot project. Using this you can create a spring project which will be downloaded as a zip file.</w:t>
+        <w:t>Is a web application which is use to create a spring boot project. Using this you can create a spring project which will be downloaded as a zip file.</w:t>
       </w:r>
     </w:p>
     <w:p>
@@ -1094,7 +1004,7 @@
           <w:szCs w:val="20"/>
         </w:rPr>
         <w:drawing>
-          <wp:inline distT="0" distB="0" distL="0" distR="0" wp14:anchorId="6E6CB84D" wp14:editId="64C802A3">
+          <wp:inline distT="0" distB="0" distL="0" distR="0" wp14:anchorId="6E6CB84D" wp14:editId="5B83310D">
             <wp:extent cx="5939155" cy="2188845"/>
             <wp:effectExtent l="0" t="0" r="4445" b="1905"/>
             <wp:docPr id="664363688" name="Picture 1"/>
@@ -1690,7 +1600,6 @@
           <w:bCs/>
         </w:rPr>
       </w:pPr>
-      <w:proofErr w:type="spellStart"/>
       <w:r>
         <w:rPr>
           <w:b/>
@@ -1698,7 +1607,6 @@
         </w:rPr>
         <w:t>Autowire</w:t>
       </w:r>
-      <w:proofErr w:type="spellEnd"/>
     </w:p>
     <w:p>
       <w:pPr>
@@ -1820,15 +1728,7 @@
         </w:numPr>
       </w:pPr>
       <w:r>
-        <w:t xml:space="preserve">This configuration will be </w:t>
-      </w:r>
-      <w:proofErr w:type="gramStart"/>
-      <w:r>
-        <w:t>perform</w:t>
-      </w:r>
-      <w:proofErr w:type="gramEnd"/>
-      <w:r>
-        <w:t xml:space="preserve"> by spring boot internally by looking into the dependencies added inside the project.</w:t>
+        <w:t>This configuration will be perform by spring boot internally by looking into the dependencies added inside the project.</w:t>
       </w:r>
     </w:p>
     <w:p>
@@ -2170,15 +2070,7 @@
         </w:rPr>
       </w:pPr>
       <w:r>
-        <w:t xml:space="preserve">This Dependency Injection can be automated by </w:t>
-      </w:r>
-      <w:proofErr w:type="spellStart"/>
-      <w:r>
-        <w:t>autowire</w:t>
-      </w:r>
-      <w:proofErr w:type="spellEnd"/>
-      <w:r>
-        <w:t xml:space="preserve"> process.</w:t>
+        <w:t>This Dependency Injection can be automated by autowire process.</w:t>
       </w:r>
     </w:p>
     <w:p>
@@ -2195,15 +2087,7 @@
         </w:rPr>
       </w:pPr>
       <w:r>
-        <w:t xml:space="preserve">@Autowire: it is a process in which spring will identify the dependency and inject </w:t>
-      </w:r>
-      <w:proofErr w:type="gramStart"/>
-      <w:r>
-        <w:t>those object</w:t>
-      </w:r>
-      <w:proofErr w:type="gramEnd"/>
-      <w:r>
-        <w:t xml:space="preserve"> into the java class internally</w:t>
+        <w:t>@Autowire: it is a process in which spring will identify the dependency and inject those object into the java class internally</w:t>
       </w:r>
       <w:r>
         <w:t xml:space="preserve"> (To make dependency injection process internally/automatically)</w:t>
@@ -2296,17 +2180,7 @@
         </w:numPr>
       </w:pPr>
       <w:r>
-        <w:t xml:space="preserve">It will also </w:t>
-      </w:r>
-      <w:proofErr w:type="spellStart"/>
-      <w:proofErr w:type="gramStart"/>
-      <w:r>
-        <w:t>provides</w:t>
-      </w:r>
-      <w:proofErr w:type="spellEnd"/>
-      <w:proofErr w:type="gramEnd"/>
-      <w:r>
-        <w:t xml:space="preserve"> the object whenever required.</w:t>
+        <w:t>It will also provides the object whenever required.</w:t>
       </w:r>
       <w:r>
         <w:t xml:space="preserve"> </w:t>
@@ -2344,15 +2218,7 @@
         </w:numPr>
       </w:pPr>
       <w:r>
-        <w:t xml:space="preserve">You can control how many </w:t>
-      </w:r>
-      <w:proofErr w:type="gramStart"/>
-      <w:r>
-        <w:t>object</w:t>
-      </w:r>
-      <w:proofErr w:type="gramEnd"/>
-      <w:r>
-        <w:t xml:space="preserve"> to be created and when to create object of bean classes</w:t>
+        <w:t>You can control how many object to be created and when to create object of bean classes</w:t>
       </w:r>
       <w:r>
         <w:t>.</w:t>
@@ -2367,15 +2233,7 @@
         </w:numPr>
       </w:pPr>
       <w:r>
-        <w:t xml:space="preserve">There </w:t>
-      </w:r>
-      <w:proofErr w:type="gramStart"/>
-      <w:r>
-        <w:t>are</w:t>
-      </w:r>
-      <w:proofErr w:type="gramEnd"/>
-      <w:r>
-        <w:t xml:space="preserve"> different scope of the bean</w:t>
+        <w:t>There are different scope of the bean</w:t>
       </w:r>
     </w:p>
     <w:p>
@@ -2435,15 +2293,7 @@
         </w:numPr>
       </w:pPr>
       <w:r>
-        <w:t xml:space="preserve">There will be multiple </w:t>
-      </w:r>
-      <w:proofErr w:type="gramStart"/>
-      <w:r>
-        <w:t>object</w:t>
-      </w:r>
-      <w:proofErr w:type="gramEnd"/>
-      <w:r>
-        <w:t xml:space="preserve"> created for every request</w:t>
+        <w:t>There will be multiple object created for every request</w:t>
       </w:r>
     </w:p>
     <w:p>
@@ -2467,13 +2317,8 @@
         </w:numPr>
       </w:pPr>
       <w:r>
-        <w:t xml:space="preserve">There will be separate object created for every </w:t>
-      </w:r>
-      <w:proofErr w:type="spellStart"/>
-      <w:r>
-        <w:t>HttpRequest</w:t>
-      </w:r>
-      <w:proofErr w:type="spellEnd"/>
+        <w:t>There will be separate object created for every HttpRequest</w:t>
+      </w:r>
     </w:p>
     <w:p>
       <w:pPr>
@@ -2496,15 +2341,7 @@
         </w:numPr>
       </w:pPr>
       <w:r>
-        <w:t>There will separate object created for a session (</w:t>
-      </w:r>
-      <w:proofErr w:type="spellStart"/>
-      <w:r>
-        <w:t>HttpSession</w:t>
-      </w:r>
-      <w:proofErr w:type="spellEnd"/>
-      <w:r>
-        <w:t>)</w:t>
+        <w:t>There will separate object created for a session (HttpSession)</w:t>
       </w:r>
     </w:p>
     <w:p>
@@ -2515,14 +2352,12 @@
           <w:numId w:val="26"/>
         </w:numPr>
       </w:pPr>
-      <w:proofErr w:type="spellStart"/>
       <w:r>
         <w:t>G</w:t>
       </w:r>
       <w:r>
         <w:t>loablesession</w:t>
       </w:r>
-      <w:proofErr w:type="spellEnd"/>
     </w:p>
     <w:p>
       <w:pPr>
@@ -2637,15 +2472,7 @@
         </w:rPr>
       </w:pPr>
       <w:r>
-        <w:t xml:space="preserve">The Objects of the java classes can be created manually and then </w:t>
-      </w:r>
-      <w:proofErr w:type="gramStart"/>
-      <w:r>
-        <w:t>those object</w:t>
-      </w:r>
-      <w:proofErr w:type="gramEnd"/>
-      <w:r>
-        <w:t xml:space="preserve"> can be assign to spring to for management.</w:t>
+        <w:t>The Objects of the java classes can be created manually and then those object can be assign to spring to for management.</w:t>
       </w:r>
     </w:p>
     <w:p>
@@ -2743,7 +2570,6 @@
         </w:rPr>
         <w:t xml:space="preserve"> </w:t>
       </w:r>
-      <w:proofErr w:type="spellStart"/>
       <w:r>
         <w:rPr>
           <w:rFonts w:ascii="Consolas" w:hAnsi="Consolas" w:cs="Consolas"/>
@@ -2754,7 +2580,6 @@
         </w:rPr>
         <w:t>DbSetup</w:t>
       </w:r>
-      <w:proofErr w:type="spellEnd"/>
       <w:r>
         <w:rPr>
           <w:rFonts w:ascii="Consolas" w:hAnsi="Consolas" w:cs="Consolas"/>
@@ -2762,38 +2587,7 @@
           <w:sz w:val="28"/>
           <w:szCs w:val="28"/>
         </w:rPr>
-        <w:t xml:space="preserve"> </w:t>
-      </w:r>
-      <w:proofErr w:type="spellStart"/>
-      <w:proofErr w:type="gramStart"/>
-      <w:r>
-        <w:rPr>
-          <w:rFonts w:ascii="Consolas" w:hAnsi="Consolas" w:cs="Consolas"/>
-          <w:color w:val="000000"/>
-          <w:sz w:val="28"/>
-          <w:szCs w:val="28"/>
-        </w:rPr>
-        <w:t>getDbSetupObject</w:t>
-      </w:r>
-      <w:proofErr w:type="spellEnd"/>
-      <w:r>
-        <w:rPr>
-          <w:rFonts w:ascii="Consolas" w:hAnsi="Consolas" w:cs="Consolas"/>
-          <w:color w:val="000000"/>
-          <w:sz w:val="28"/>
-          <w:szCs w:val="28"/>
-        </w:rPr>
-        <w:t>(</w:t>
-      </w:r>
-      <w:proofErr w:type="gramEnd"/>
-      <w:r>
-        <w:rPr>
-          <w:rFonts w:ascii="Consolas" w:hAnsi="Consolas" w:cs="Consolas"/>
-          <w:color w:val="000000"/>
-          <w:sz w:val="28"/>
-          <w:szCs w:val="28"/>
-        </w:rPr>
-        <w:t>) {</w:t>
+        <w:t xml:space="preserve"> getDbSetupObject() {</w:t>
       </w:r>
     </w:p>
     <w:p>
@@ -2818,7 +2612,6 @@
         </w:rPr>
         <w:tab/>
       </w:r>
-      <w:proofErr w:type="spellStart"/>
       <w:r>
         <w:rPr>
           <w:rFonts w:ascii="Consolas" w:hAnsi="Consolas" w:cs="Consolas"/>
@@ -2829,7 +2622,6 @@
         </w:rPr>
         <w:t>DbSetup</w:t>
       </w:r>
-      <w:proofErr w:type="spellEnd"/>
       <w:r>
         <w:rPr>
           <w:rFonts w:ascii="Consolas" w:hAnsi="Consolas" w:cs="Consolas"/>
@@ -2877,8 +2669,6 @@
         </w:rPr>
         <w:t xml:space="preserve"> </w:t>
       </w:r>
-      <w:proofErr w:type="spellStart"/>
-      <w:proofErr w:type="gramStart"/>
       <w:r>
         <w:rPr>
           <w:rFonts w:ascii="Consolas" w:hAnsi="Consolas" w:cs="Consolas"/>
@@ -2889,7 +2679,6 @@
         </w:rPr>
         <w:t>DbSetup</w:t>
       </w:r>
-      <w:proofErr w:type="spellEnd"/>
       <w:r>
         <w:rPr>
           <w:rFonts w:ascii="Consolas" w:hAnsi="Consolas" w:cs="Consolas"/>
@@ -2897,17 +2686,7 @@
           <w:sz w:val="28"/>
           <w:szCs w:val="28"/>
         </w:rPr>
-        <w:t>(</w:t>
-      </w:r>
-      <w:proofErr w:type="gramEnd"/>
-      <w:r>
-        <w:rPr>
-          <w:rFonts w:ascii="Consolas" w:hAnsi="Consolas" w:cs="Consolas"/>
-          <w:color w:val="000000"/>
-          <w:sz w:val="28"/>
-          <w:szCs w:val="28"/>
-        </w:rPr>
-        <w:t>);</w:t>
+        <w:t>();</w:t>
       </w:r>
     </w:p>
     <w:p>
@@ -2932,8 +2711,6 @@
         </w:rPr>
         <w:tab/>
       </w:r>
-      <w:proofErr w:type="spellStart"/>
-      <w:proofErr w:type="gramStart"/>
       <w:r>
         <w:rPr>
           <w:rFonts w:ascii="Consolas" w:hAnsi="Consolas" w:cs="Consolas"/>
@@ -2950,18 +2727,7 @@
           <w:sz w:val="28"/>
           <w:szCs w:val="28"/>
         </w:rPr>
-        <w:t>.setDBConnection</w:t>
-      </w:r>
-      <w:proofErr w:type="spellEnd"/>
-      <w:proofErr w:type="gramEnd"/>
-      <w:r>
-        <w:rPr>
-          <w:rFonts w:ascii="Consolas" w:hAnsi="Consolas" w:cs="Consolas"/>
-          <w:color w:val="000000"/>
-          <w:sz w:val="28"/>
-          <w:szCs w:val="28"/>
-        </w:rPr>
-        <w:t>();</w:t>
+        <w:t>.setDBConnection();</w:t>
       </w:r>
     </w:p>
     <w:p>
@@ -3288,23 +3054,7 @@
           <w:sz w:val="28"/>
           <w:szCs w:val="28"/>
         </w:rPr>
-        <w:t xml:space="preserve">JSON can be represented in 2 </w:t>
-      </w:r>
-      <w:proofErr w:type="gramStart"/>
-      <w:r>
-        <w:rPr>
-          <w:sz w:val="28"/>
-          <w:szCs w:val="28"/>
-        </w:rPr>
-        <w:t>form</w:t>
-      </w:r>
-      <w:proofErr w:type="gramEnd"/>
-      <w:r>
-        <w:rPr>
-          <w:sz w:val="28"/>
-          <w:szCs w:val="28"/>
-        </w:rPr>
-        <w:t xml:space="preserve"> </w:t>
+        <w:t xml:space="preserve">JSON can be represented in 2 form </w:t>
       </w:r>
     </w:p>
     <w:p>
@@ -3646,21 +3396,12 @@
           <w:szCs w:val="28"/>
         </w:rPr>
       </w:pPr>
-      <w:proofErr w:type="gramStart"/>
-      <w:r>
-        <w:rPr>
-          <w:sz w:val="28"/>
-          <w:szCs w:val="28"/>
-        </w:rPr>
-        <w:t>[  value</w:t>
-      </w:r>
-      <w:proofErr w:type="gramEnd"/>
-      <w:r>
-        <w:rPr>
-          <w:sz w:val="28"/>
-          <w:szCs w:val="28"/>
-        </w:rPr>
-        <w:t xml:space="preserve">1, value2, … ]  </w:t>
+      <w:r>
+        <w:rPr>
+          <w:sz w:val="28"/>
+          <w:szCs w:val="28"/>
+        </w:rPr>
+        <w:t xml:space="preserve">[  value1, value2, … ]  </w:t>
       </w:r>
     </w:p>
     <w:p>
@@ -3723,16 +3464,8 @@
           <w:szCs w:val="28"/>
         </w:rPr>
         <w:tab/>
-      </w:r>
-      <w:proofErr w:type="spellStart"/>
-      <w:r>
-        <w:rPr>
-          <w:sz w:val="28"/>
-          <w:szCs w:val="28"/>
-        </w:rPr>
         <w:t>Key:value</w:t>
       </w:r>
-      <w:proofErr w:type="spellEnd"/>
     </w:p>
     <w:p>
       <w:pPr>
@@ -3783,16 +3516,8 @@
           <w:szCs w:val="28"/>
         </w:rPr>
         <w:tab/>
-      </w:r>
-      <w:proofErr w:type="spellStart"/>
-      <w:r>
-        <w:rPr>
-          <w:sz w:val="28"/>
-          <w:szCs w:val="28"/>
-        </w:rPr>
         <w:t>Key:value</w:t>
       </w:r>
-      <w:proofErr w:type="spellEnd"/>
     </w:p>
     <w:p>
       <w:pPr>
@@ -3941,23 +3666,7 @@
           <w:sz w:val="28"/>
           <w:szCs w:val="28"/>
         </w:rPr>
-        <w:t xml:space="preserve"> “</w:t>
-      </w:r>
-      <w:proofErr w:type="spellStart"/>
-      <w:r>
-        <w:rPr>
-          <w:sz w:val="28"/>
-          <w:szCs w:val="28"/>
-        </w:rPr>
-        <w:t>Abc</w:t>
-      </w:r>
-      <w:proofErr w:type="spellEnd"/>
-      <w:r>
-        <w:rPr>
-          <w:sz w:val="28"/>
-          <w:szCs w:val="28"/>
-        </w:rPr>
-        <w:t>”,</w:t>
+        <w:t xml:space="preserve"> “Abc”,</w:t>
       </w:r>
     </w:p>
     <w:p>
@@ -3981,48 +3690,7 @@
           <w:szCs w:val="28"/>
         </w:rPr>
         <w:tab/>
-        <w:t>“</w:t>
-      </w:r>
-      <w:proofErr w:type="spellStart"/>
-      <w:r>
-        <w:rPr>
-          <w:sz w:val="28"/>
-          <w:szCs w:val="28"/>
-        </w:rPr>
-        <w:t>nickName</w:t>
-      </w:r>
-      <w:proofErr w:type="spellEnd"/>
-      <w:r>
-        <w:rPr>
-          <w:sz w:val="28"/>
-          <w:szCs w:val="28"/>
-        </w:rPr>
-        <w:t>”</w:t>
-      </w:r>
-      <w:proofErr w:type="gramStart"/>
-      <w:r>
-        <w:rPr>
-          <w:sz w:val="28"/>
-          <w:szCs w:val="28"/>
-        </w:rPr>
-        <w:t>:”</w:t>
-      </w:r>
-      <w:proofErr w:type="spellStart"/>
-      <w:r>
-        <w:rPr>
-          <w:sz w:val="28"/>
-          <w:szCs w:val="28"/>
-        </w:rPr>
-        <w:t>Abc</w:t>
-      </w:r>
-      <w:proofErr w:type="spellEnd"/>
-      <w:proofErr w:type="gramEnd"/>
-      <w:r>
-        <w:rPr>
-          <w:sz w:val="28"/>
-          <w:szCs w:val="28"/>
-        </w:rPr>
-        <w:t>”,</w:t>
+        <w:t>“nickName”:”Abc”,</w:t>
       </w:r>
     </w:p>
     <w:p>
@@ -4173,23 +3841,7 @@
           <w:szCs w:val="28"/>
         </w:rPr>
         <w:tab/>
-        <w:t>“</w:t>
-      </w:r>
-      <w:proofErr w:type="spellStart"/>
-      <w:r>
-        <w:rPr>
-          <w:sz w:val="28"/>
-          <w:szCs w:val="28"/>
-        </w:rPr>
-        <w:t>isCurrentEmp</w:t>
-      </w:r>
-      <w:proofErr w:type="spellEnd"/>
-      <w:r>
-        <w:rPr>
-          <w:sz w:val="28"/>
-          <w:szCs w:val="28"/>
-        </w:rPr>
-        <w:t>”: true</w:t>
+        <w:t>“isCurrentEmp”: true</w:t>
       </w:r>
     </w:p>
     <w:p>
@@ -4303,55 +3955,7 @@
           <w:szCs w:val="28"/>
         </w:rPr>
         <w:tab/>
-        <w:t>[“</w:t>
-      </w:r>
-      <w:proofErr w:type="spellStart"/>
-      <w:r>
-        <w:rPr>
-          <w:sz w:val="28"/>
-          <w:szCs w:val="28"/>
-        </w:rPr>
-        <w:t>Abc</w:t>
-      </w:r>
-      <w:proofErr w:type="spellEnd"/>
-      <w:r>
-        <w:rPr>
-          <w:sz w:val="28"/>
-          <w:szCs w:val="28"/>
-        </w:rPr>
-        <w:t>”, “</w:t>
-      </w:r>
-      <w:proofErr w:type="spellStart"/>
-      <w:r>
-        <w:rPr>
-          <w:sz w:val="28"/>
-          <w:szCs w:val="28"/>
-        </w:rPr>
-        <w:t>Xyz</w:t>
-      </w:r>
-      <w:proofErr w:type="spellEnd"/>
-      <w:r>
-        <w:rPr>
-          <w:sz w:val="28"/>
-          <w:szCs w:val="28"/>
-        </w:rPr>
-        <w:t>”, “</w:t>
-      </w:r>
-      <w:proofErr w:type="spellStart"/>
-      <w:r>
-        <w:rPr>
-          <w:sz w:val="28"/>
-          <w:szCs w:val="28"/>
-        </w:rPr>
-        <w:t>Pqr</w:t>
-      </w:r>
-      <w:proofErr w:type="spellEnd"/>
-      <w:r>
-        <w:rPr>
-          <w:sz w:val="28"/>
-          <w:szCs w:val="28"/>
-        </w:rPr>
-        <w:t>”]</w:t>
+        <w:t>[“Abc”, “Xyz”, “Pqr”]</w:t>
       </w:r>
     </w:p>
     <w:p>
@@ -4402,23 +4006,7 @@
           <w:szCs w:val="28"/>
         </w:rPr>
         <w:tab/>
-        <w:t>“name”: “</w:t>
-      </w:r>
-      <w:proofErr w:type="spellStart"/>
-      <w:r>
-        <w:rPr>
-          <w:sz w:val="28"/>
-          <w:szCs w:val="28"/>
-        </w:rPr>
-        <w:t>Xyz</w:t>
-      </w:r>
-      <w:proofErr w:type="spellEnd"/>
-      <w:r>
-        <w:rPr>
-          <w:sz w:val="28"/>
-          <w:szCs w:val="28"/>
-        </w:rPr>
-        <w:t>”,</w:t>
+        <w:t>“name”: “Xyz”,</w:t>
       </w:r>
     </w:p>
     <w:p>
@@ -4466,23 +4054,7 @@
           <w:szCs w:val="28"/>
         </w:rPr>
         <w:tab/>
-        <w:t>“skills”: [“Java</w:t>
-      </w:r>
-      <w:proofErr w:type="gramStart"/>
-      <w:r>
-        <w:rPr>
-          <w:sz w:val="28"/>
-          <w:szCs w:val="28"/>
-        </w:rPr>
-        <w:t>” ,”Html</w:t>
-      </w:r>
-      <w:proofErr w:type="gramEnd"/>
-      <w:r>
-        <w:rPr>
-          <w:sz w:val="28"/>
-          <w:szCs w:val="28"/>
-        </w:rPr>
-        <w:t>” ,”CSS” ,”JS”]</w:t>
+        <w:t>“skills”: [“Java” ,”Html” ,”CSS” ,”JS”]</w:t>
       </w:r>
       <w:r>
         <w:rPr>
@@ -4544,32 +4116,7 @@
           <w:szCs w:val="28"/>
         </w:rPr>
         <w:tab/>
-        <w:t>“city”</w:t>
-      </w:r>
-      <w:proofErr w:type="gramStart"/>
-      <w:r>
-        <w:rPr>
-          <w:sz w:val="28"/>
-          <w:szCs w:val="28"/>
-        </w:rPr>
-        <w:t>:”</w:t>
-      </w:r>
-      <w:proofErr w:type="spellStart"/>
-      <w:r>
-        <w:rPr>
-          <w:sz w:val="28"/>
-          <w:szCs w:val="28"/>
-        </w:rPr>
-        <w:t>pune</w:t>
-      </w:r>
-      <w:proofErr w:type="spellEnd"/>
-      <w:proofErr w:type="gramEnd"/>
-      <w:r>
-        <w:rPr>
-          <w:sz w:val="28"/>
-          <w:szCs w:val="28"/>
-        </w:rPr>
-        <w:t>”,</w:t>
+        <w:t>“city”:”pune”,</w:t>
       </w:r>
     </w:p>
     <w:p>
@@ -4776,32 +4323,7 @@
           <w:szCs w:val="28"/>
         </w:rPr>
         <w:tab/>
-        <w:t>“</w:t>
-      </w:r>
-      <w:proofErr w:type="spellStart"/>
-      <w:r>
-        <w:rPr>
-          <w:sz w:val="28"/>
-          <w:szCs w:val="28"/>
-        </w:rPr>
-        <w:t>name”</w:t>
-      </w:r>
-      <w:proofErr w:type="gramStart"/>
-      <w:r>
-        <w:rPr>
-          <w:sz w:val="28"/>
-          <w:szCs w:val="28"/>
-        </w:rPr>
-        <w:t>:”Lib</w:t>
-      </w:r>
-      <w:proofErr w:type="spellEnd"/>
-      <w:proofErr w:type="gramEnd"/>
-      <w:r>
-        <w:rPr>
-          <w:sz w:val="28"/>
-          <w:szCs w:val="28"/>
-        </w:rPr>
-        <w:t xml:space="preserve"> Management”,</w:t>
+        <w:t>“name”:”Lib Management”,</w:t>
       </w:r>
     </w:p>
     <w:p>
@@ -4984,32 +4506,7 @@
           <w:szCs w:val="28"/>
         </w:rPr>
         <w:tab/>
-        <w:t>“</w:t>
-      </w:r>
-      <w:proofErr w:type="spellStart"/>
-      <w:r>
-        <w:rPr>
-          <w:sz w:val="28"/>
-          <w:szCs w:val="28"/>
-        </w:rPr>
-        <w:t>name”</w:t>
-      </w:r>
-      <w:proofErr w:type="gramStart"/>
-      <w:r>
-        <w:rPr>
-          <w:sz w:val="28"/>
-          <w:szCs w:val="28"/>
-        </w:rPr>
-        <w:t>:”Student</w:t>
-      </w:r>
-      <w:proofErr w:type="spellEnd"/>
-      <w:proofErr w:type="gramEnd"/>
-      <w:r>
-        <w:rPr>
-          <w:sz w:val="28"/>
-          <w:szCs w:val="28"/>
-        </w:rPr>
-        <w:t xml:space="preserve"> Management”,</w:t>
+        <w:t>“name”:”Student Management”,</w:t>
       </w:r>
     </w:p>
     <w:p>
@@ -5275,7 +4772,7 @@
           <w:noProof/>
         </w:rPr>
         <w:drawing>
-          <wp:inline distT="0" distB="0" distL="0" distR="0" wp14:anchorId="62DC6128" wp14:editId="00B96E45">
+          <wp:inline distT="0" distB="0" distL="0" distR="0" wp14:anchorId="62DC6128" wp14:editId="5F911298">
             <wp:extent cx="4181475" cy="1150319"/>
             <wp:effectExtent l="0" t="0" r="0" b="0"/>
             <wp:docPr id="774359870" name="Picture 1"/>
@@ -5346,7 +4843,7 @@
           <w:noProof/>
         </w:rPr>
         <w:drawing>
-          <wp:inline distT="0" distB="0" distL="0" distR="0" wp14:anchorId="5FFCCE23" wp14:editId="668B1535">
+          <wp:inline distT="0" distB="0" distL="0" distR="0" wp14:anchorId="5FFCCE23" wp14:editId="2220CE24">
             <wp:extent cx="4127277" cy="1624013"/>
             <wp:effectExtent l="0" t="0" r="6985" b="0"/>
             <wp:docPr id="1290778994" name="Picture 2"/>
@@ -5411,7 +4908,7 @@
           <w:noProof/>
         </w:rPr>
         <w:drawing>
-          <wp:inline distT="0" distB="0" distL="0" distR="0" wp14:anchorId="2F4EC679" wp14:editId="5548D7C9">
+          <wp:inline distT="0" distB="0" distL="0" distR="0" wp14:anchorId="2F4EC679" wp14:editId="6573AF81">
             <wp:extent cx="4564650" cy="1971675"/>
             <wp:effectExtent l="0" t="0" r="7620" b="0"/>
             <wp:docPr id="1032070560" name="Picture 3"/>
@@ -5476,7 +4973,7 @@
         </w:rPr>
         <w:lastRenderedPageBreak/>
         <w:drawing>
-          <wp:inline distT="0" distB="0" distL="0" distR="0" wp14:anchorId="4A17F086" wp14:editId="1F247929">
+          <wp:inline distT="0" distB="0" distL="0" distR="0" wp14:anchorId="4A17F086" wp14:editId="29560E6A">
             <wp:extent cx="3817945" cy="2112463"/>
             <wp:effectExtent l="0" t="0" r="0" b="2540"/>
             <wp:docPr id="226855749" name="Picture 4"/>
@@ -5550,7 +5047,7 @@
           <w:noProof/>
         </w:rPr>
         <w:drawing>
-          <wp:inline distT="0" distB="0" distL="0" distR="0" wp14:anchorId="1F1568D3" wp14:editId="28F6CD08">
+          <wp:inline distT="0" distB="0" distL="0" distR="0" wp14:anchorId="1F1568D3" wp14:editId="56522B5A">
             <wp:extent cx="5937250" cy="2652395"/>
             <wp:effectExtent l="0" t="0" r="6350" b="0"/>
             <wp:docPr id="1547117342" name="Picture 5"/>
@@ -5773,7 +5270,6 @@
         </w:rPr>
         <w:t xml:space="preserve">REST stans for </w:t>
       </w:r>
-      <w:proofErr w:type="spellStart"/>
       <w:r>
         <w:rPr>
           <w:b/>
@@ -5798,16 +5294,7 @@
           <w:sz w:val="24"/>
           <w:szCs w:val="24"/>
         </w:rPr>
-        <w:t>presentational</w:t>
-      </w:r>
-      <w:proofErr w:type="spellEnd"/>
-      <w:r>
-        <w:rPr>
-          <w:bCs/>
-          <w:sz w:val="24"/>
-          <w:szCs w:val="24"/>
-        </w:rPr>
-        <w:t xml:space="preserve"> </w:t>
+        <w:t xml:space="preserve">presentational </w:t>
       </w:r>
       <w:r>
         <w:rPr>
@@ -5885,25 +5372,7 @@
           <w:sz w:val="24"/>
           <w:szCs w:val="24"/>
         </w:rPr>
-        <w:t xml:space="preserve">REST API is use to expose the services (Web services) of one application to </w:t>
-      </w:r>
-      <w:proofErr w:type="gramStart"/>
-      <w:r>
-        <w:rPr>
-          <w:bCs/>
-          <w:sz w:val="24"/>
-          <w:szCs w:val="24"/>
-        </w:rPr>
-        <w:t>the another</w:t>
-      </w:r>
-      <w:proofErr w:type="gramEnd"/>
-      <w:r>
-        <w:rPr>
-          <w:bCs/>
-          <w:sz w:val="24"/>
-          <w:szCs w:val="24"/>
-        </w:rPr>
-        <w:t xml:space="preserve"> application.</w:t>
+        <w:t>REST API is use to expose the services (Web services) of one application to the another application.</w:t>
       </w:r>
     </w:p>
     <w:p>
@@ -6215,25 +5684,7 @@
           <w:sz w:val="24"/>
           <w:szCs w:val="24"/>
         </w:rPr>
-        <w:t xml:space="preserve">It is use to get the user data using </w:t>
-      </w:r>
-      <w:proofErr w:type="gramStart"/>
-      <w:r>
-        <w:rPr>
-          <w:bCs/>
-          <w:sz w:val="24"/>
-          <w:szCs w:val="24"/>
-        </w:rPr>
-        <w:t>an</w:t>
-      </w:r>
-      <w:proofErr w:type="gramEnd"/>
-      <w:r>
-        <w:rPr>
-          <w:bCs/>
-          <w:sz w:val="24"/>
-          <w:szCs w:val="24"/>
-        </w:rPr>
-        <w:t xml:space="preserve"> request parameter</w:t>
+        <w:t>It is use to get the user data using an request parameter</w:t>
       </w:r>
     </w:p>
     <w:p>
@@ -6328,23 +5779,13 @@
           <w:szCs w:val="24"/>
         </w:rPr>
       </w:pPr>
-      <w:proofErr w:type="gramStart"/>
-      <w:r>
-        <w:rPr>
-          <w:bCs/>
-          <w:sz w:val="24"/>
-          <w:szCs w:val="24"/>
-        </w:rPr>
-        <w:t>URL :</w:t>
-      </w:r>
-      <w:proofErr w:type="gramEnd"/>
-      <w:r>
-        <w:rPr>
-          <w:bCs/>
-          <w:sz w:val="24"/>
-          <w:szCs w:val="24"/>
-        </w:rPr>
-        <w:t xml:space="preserve"> </w:t>
+      <w:r>
+        <w:rPr>
+          <w:bCs/>
+          <w:sz w:val="24"/>
+          <w:szCs w:val="24"/>
+        </w:rPr>
+        <w:t xml:space="preserve">URL : </w:t>
       </w:r>
       <w:r>
         <w:rPr>
@@ -6354,18 +5795,7 @@
           <w:szCs w:val="18"/>
           <w:shd w:val="clear" w:color="auto" w:fill="FFFFFF"/>
         </w:rPr>
-        <w:t>localhost:8080/</w:t>
-      </w:r>
-      <w:proofErr w:type="spellStart"/>
-      <w:r>
-        <w:rPr>
-          <w:rFonts w:ascii="Helvetica" w:hAnsi="Helvetica" w:cs="Helvetica"/>
-          <w:color w:val="212121"/>
-          <w:sz w:val="18"/>
-          <w:szCs w:val="18"/>
-          <w:shd w:val="clear" w:color="auto" w:fill="FFFFFF"/>
-        </w:rPr>
-        <w:t>user-name</w:t>
+        <w:t>localhost:8080/user-name</w:t>
       </w:r>
       <w:r>
         <w:rPr>
@@ -6378,93 +5808,8 @@
           <w:highlight w:val="yellow"/>
           <w:shd w:val="clear" w:color="auto" w:fill="FFFFFF"/>
         </w:rPr>
-        <w:t>?fn</w:t>
-      </w:r>
-      <w:proofErr w:type="spellEnd"/>
-      <w:r>
-        <w:rPr>
-          <w:rFonts w:ascii="Helvetica" w:hAnsi="Helvetica" w:cs="Helvetica"/>
-          <w:b/>
-          <w:bCs/>
-          <w:color w:val="212121"/>
-          <w:sz w:val="18"/>
-          <w:szCs w:val="18"/>
-          <w:highlight w:val="yellow"/>
-          <w:shd w:val="clear" w:color="auto" w:fill="FFFFFF"/>
-        </w:rPr>
-        <w:t>=</w:t>
-      </w:r>
-      <w:proofErr w:type="spellStart"/>
-      <w:r>
-        <w:rPr>
-          <w:rFonts w:ascii="Helvetica" w:hAnsi="Helvetica" w:cs="Helvetica"/>
-          <w:b/>
-          <w:bCs/>
-          <w:color w:val="212121"/>
-          <w:sz w:val="18"/>
-          <w:szCs w:val="18"/>
-          <w:highlight w:val="yellow"/>
-          <w:shd w:val="clear" w:color="auto" w:fill="FFFFFF"/>
-        </w:rPr>
-        <w:t>Abcd&amp;mn</w:t>
-      </w:r>
-      <w:proofErr w:type="spellEnd"/>
-      <w:r>
-        <w:rPr>
-          <w:rFonts w:ascii="Helvetica" w:hAnsi="Helvetica" w:cs="Helvetica"/>
-          <w:b/>
-          <w:bCs/>
-          <w:color w:val="212121"/>
-          <w:sz w:val="18"/>
-          <w:szCs w:val="18"/>
-          <w:highlight w:val="yellow"/>
-          <w:shd w:val="clear" w:color="auto" w:fill="FFFFFF"/>
-        </w:rPr>
-        <w:t>=</w:t>
-      </w:r>
-      <w:proofErr w:type="spellStart"/>
-      <w:r>
-        <w:rPr>
-          <w:rFonts w:ascii="Helvetica" w:hAnsi="Helvetica" w:cs="Helvetica"/>
-          <w:b/>
-          <w:bCs/>
-          <w:color w:val="212121"/>
-          <w:sz w:val="18"/>
-          <w:szCs w:val="18"/>
-          <w:highlight w:val="yellow"/>
-          <w:shd w:val="clear" w:color="auto" w:fill="FFFFFF"/>
-        </w:rPr>
-        <w:t>Pqr&amp;ln</w:t>
-      </w:r>
-      <w:proofErr w:type="spellEnd"/>
-      <w:r>
-        <w:rPr>
-          <w:rFonts w:ascii="Helvetica" w:hAnsi="Helvetica" w:cs="Helvetica"/>
-          <w:b/>
-          <w:bCs/>
-          <w:color w:val="212121"/>
-          <w:sz w:val="18"/>
-          <w:szCs w:val="18"/>
-          <w:highlight w:val="yellow"/>
-          <w:shd w:val="clear" w:color="auto" w:fill="FFFFFF"/>
-        </w:rPr>
-        <w:t>=</w:t>
-      </w:r>
-      <w:proofErr w:type="spellStart"/>
-      <w:r>
-        <w:rPr>
-          <w:rFonts w:ascii="Helvetica" w:hAnsi="Helvetica" w:cs="Helvetica"/>
-          <w:b/>
-          <w:bCs/>
-          <w:color w:val="212121"/>
-          <w:sz w:val="18"/>
-          <w:szCs w:val="18"/>
-          <w:highlight w:val="yellow"/>
-          <w:shd w:val="clear" w:color="auto" w:fill="FFFFFF"/>
-        </w:rPr>
-        <w:t>Xyz</w:t>
-      </w:r>
-      <w:proofErr w:type="spellEnd"/>
+        <w:t>?fn=Abcd&amp;mn=Pqr&amp;ln=Xyz</w:t>
+      </w:r>
     </w:p>
     <w:p>
       <w:pPr>
@@ -6650,23 +5995,13 @@
           <w:szCs w:val="24"/>
         </w:rPr>
       </w:pPr>
-      <w:proofErr w:type="gramStart"/>
-      <w:r>
-        <w:rPr>
-          <w:bCs/>
-          <w:sz w:val="24"/>
-          <w:szCs w:val="24"/>
-        </w:rPr>
-        <w:t>URL  :</w:t>
-      </w:r>
-      <w:proofErr w:type="gramEnd"/>
-      <w:r>
-        <w:rPr>
-          <w:bCs/>
-          <w:sz w:val="24"/>
-          <w:szCs w:val="24"/>
-        </w:rPr>
-        <w:t xml:space="preserve">  </w:t>
+      <w:r>
+        <w:rPr>
+          <w:bCs/>
+          <w:sz w:val="24"/>
+          <w:szCs w:val="24"/>
+        </w:rPr>
+        <w:t xml:space="preserve">URL  :  </w:t>
       </w:r>
       <w:r>
         <w:rPr>
@@ -6686,7 +6021,6 @@
         </w:rPr>
         <w:t>localhost:8080/user-name/</w:t>
       </w:r>
-      <w:proofErr w:type="spellStart"/>
       <w:r>
         <w:rPr>
           <w:rFonts w:ascii="Helvetica" w:hAnsi="Helvetica" w:cs="Helvetica"/>
@@ -6698,65 +6032,8 @@
           <w:highlight w:val="yellow"/>
           <w:shd w:val="clear" w:color="auto" w:fill="FFFFFF"/>
         </w:rPr>
-        <w:t>abc</w:t>
-      </w:r>
-      <w:proofErr w:type="spellEnd"/>
-      <w:r>
-        <w:rPr>
-          <w:rFonts w:ascii="Helvetica" w:hAnsi="Helvetica" w:cs="Helvetica"/>
-          <w:b/>
-          <w:bCs/>
-          <w:color w:val="212121"/>
-          <w:sz w:val="18"/>
-          <w:szCs w:val="18"/>
-          <w:highlight w:val="yellow"/>
-          <w:shd w:val="clear" w:color="auto" w:fill="FFFFFF"/>
-        </w:rPr>
-        <w:t>/</w:t>
-      </w:r>
-      <w:proofErr w:type="spellStart"/>
-      <w:r>
-        <w:rPr>
-          <w:rFonts w:ascii="Helvetica" w:hAnsi="Helvetica" w:cs="Helvetica"/>
-          <w:b/>
-          <w:bCs/>
-          <w:color w:val="212121"/>
-          <w:sz w:val="18"/>
-          <w:szCs w:val="18"/>
-          <w:highlight w:val="yellow"/>
-          <w:shd w:val="clear" w:color="auto" w:fill="FFFFFF"/>
-        </w:rPr>
-        <w:t>pqr</w:t>
-      </w:r>
-      <w:proofErr w:type="spellEnd"/>
-      <w:r>
-        <w:rPr>
-          <w:rFonts w:ascii="Helvetica" w:hAnsi="Helvetica" w:cs="Helvetica"/>
-          <w:b/>
-          <w:bCs/>
-          <w:color w:val="212121"/>
-          <w:sz w:val="18"/>
-          <w:szCs w:val="18"/>
-          <w:highlight w:val="yellow"/>
-          <w:shd w:val="clear" w:color="auto" w:fill="FFFFFF"/>
-        </w:rPr>
-        <w:t>/</w:t>
-      </w:r>
-      <w:proofErr w:type="spellStart"/>
-      <w:r>
-        <w:rPr>
-          <w:rFonts w:ascii="Helvetica" w:hAnsi="Helvetica" w:cs="Helvetica"/>
-          <w:b/>
-          <w:bCs/>
-          <w:color w:val="212121"/>
-          <w:sz w:val="18"/>
-          <w:szCs w:val="18"/>
-          <w:highlight w:val="yellow"/>
-          <w:shd w:val="clear" w:color="auto" w:fill="FFFFFF"/>
-        </w:rPr>
-        <w:t>xyz</w:t>
-      </w:r>
-      <w:proofErr w:type="spellEnd"/>
+        <w:t>abc/pqr/xyz</w:t>
+      </w:r>
       <w:r>
         <w:rPr>
           <w:bCs/>
@@ -6952,23 +6229,13 @@
           <w:shd w:val="clear" w:color="auto" w:fill="FFFFFF"/>
         </w:rPr>
       </w:pPr>
-      <w:proofErr w:type="gramStart"/>
-      <w:r>
-        <w:rPr>
-          <w:bCs/>
-          <w:sz w:val="24"/>
-          <w:szCs w:val="24"/>
-        </w:rPr>
-        <w:t>URL :</w:t>
-      </w:r>
-      <w:proofErr w:type="gramEnd"/>
-      <w:r>
-        <w:rPr>
-          <w:bCs/>
-          <w:sz w:val="24"/>
-          <w:szCs w:val="24"/>
-        </w:rPr>
-        <w:t xml:space="preserve"> </w:t>
+      <w:r>
+        <w:rPr>
+          <w:bCs/>
+          <w:sz w:val="24"/>
+          <w:szCs w:val="24"/>
+        </w:rPr>
+        <w:t xml:space="preserve">URL : </w:t>
       </w:r>
       <w:r>
         <w:rPr>
@@ -7151,23 +6418,13 @@
         </w:rPr>
         <w:t xml:space="preserve">To Create </w:t>
       </w:r>
-      <w:proofErr w:type="gramStart"/>
-      <w:r>
-        <w:rPr>
-          <w:b/>
-          <w:sz w:val="24"/>
-          <w:szCs w:val="24"/>
-        </w:rPr>
-        <w:t>HTTP</w:t>
-      </w:r>
-      <w:proofErr w:type="gramEnd"/>
-      <w:r>
-        <w:rPr>
-          <w:b/>
-          <w:sz w:val="24"/>
-          <w:szCs w:val="24"/>
-        </w:rPr>
-        <w:t xml:space="preserve"> G</w:t>
+      <w:r>
+        <w:rPr>
+          <w:b/>
+          <w:sz w:val="24"/>
+          <w:szCs w:val="24"/>
+        </w:rPr>
+        <w:t>HTTP G</w:t>
       </w:r>
       <w:r>
         <w:rPr>
@@ -7223,7 +6480,6 @@
         </w:rPr>
         <w:t xml:space="preserve">If you use the same method multiple time then it </w:t>
       </w:r>
-      <w:proofErr w:type="gramStart"/>
       <w:r>
         <w:rPr>
           <w:b/>
@@ -7231,17 +6487,7 @@
           <w:szCs w:val="24"/>
           <w:highlight w:val="yellow"/>
         </w:rPr>
-        <w:t>return</w:t>
-      </w:r>
-      <w:proofErr w:type="gramEnd"/>
-      <w:r>
-        <w:rPr>
-          <w:b/>
-          <w:sz w:val="24"/>
-          <w:szCs w:val="24"/>
-          <w:highlight w:val="yellow"/>
-        </w:rPr>
-        <w:t xml:space="preserve"> an same result</w:t>
+        <w:t>return an same result</w:t>
       </w:r>
       <w:r>
         <w:rPr>
@@ -7310,25 +6556,7 @@
           <w:sz w:val="24"/>
           <w:szCs w:val="24"/>
         </w:rPr>
-        <w:t xml:space="preserve">POST method is use to create/insert a </w:t>
-      </w:r>
-      <w:proofErr w:type="gramStart"/>
-      <w:r>
-        <w:rPr>
-          <w:bCs/>
-          <w:sz w:val="24"/>
-          <w:szCs w:val="24"/>
-        </w:rPr>
-        <w:t>new resources</w:t>
-      </w:r>
-      <w:proofErr w:type="gramEnd"/>
-      <w:r>
-        <w:rPr>
-          <w:bCs/>
-          <w:sz w:val="24"/>
-          <w:szCs w:val="24"/>
-        </w:rPr>
-        <w:t xml:space="preserve"> at the backend application.</w:t>
+        <w:t>POST method is use to create/insert a new resources at the backend application.</w:t>
       </w:r>
     </w:p>
     <w:p>
@@ -7366,25 +6594,7 @@
           <w:sz w:val="24"/>
           <w:szCs w:val="24"/>
         </w:rPr>
-        <w:t xml:space="preserve"> </w:t>
-      </w:r>
-      <w:proofErr w:type="gramStart"/>
-      <w:r>
-        <w:rPr>
-          <w:bCs/>
-          <w:sz w:val="24"/>
-          <w:szCs w:val="24"/>
-        </w:rPr>
-        <w:t>method</w:t>
-      </w:r>
-      <w:proofErr w:type="gramEnd"/>
-      <w:r>
-        <w:rPr>
-          <w:bCs/>
-          <w:sz w:val="24"/>
-          <w:szCs w:val="24"/>
-        </w:rPr>
-        <w:t xml:space="preserve"> you can use </w:t>
+        <w:t xml:space="preserve"> method you can use </w:t>
       </w:r>
       <w:r>
         <w:rPr>
@@ -7416,7 +6626,6 @@
         </w:rPr>
         <w:t xml:space="preserve">If you use the same method multiple time then it </w:t>
       </w:r>
-      <w:proofErr w:type="gramStart"/>
       <w:r>
         <w:rPr>
           <w:b/>
@@ -7424,17 +6633,7 @@
           <w:szCs w:val="24"/>
           <w:highlight w:val="yellow"/>
         </w:rPr>
-        <w:t>return</w:t>
-      </w:r>
-      <w:proofErr w:type="gramEnd"/>
-      <w:r>
-        <w:rPr>
-          <w:b/>
-          <w:sz w:val="24"/>
-          <w:szCs w:val="24"/>
-          <w:highlight w:val="yellow"/>
-        </w:rPr>
-        <w:t xml:space="preserve"> an </w:t>
+        <w:t xml:space="preserve">return an </w:t>
       </w:r>
       <w:r>
         <w:rPr>
@@ -7608,7 +6807,6 @@
         </w:rPr>
         <w:t xml:space="preserve">If you use the same method multiple time then it </w:t>
       </w:r>
-      <w:proofErr w:type="gramStart"/>
       <w:r>
         <w:rPr>
           <w:b/>
@@ -7616,17 +6814,7 @@
           <w:szCs w:val="24"/>
           <w:highlight w:val="yellow"/>
         </w:rPr>
-        <w:t>return</w:t>
-      </w:r>
-      <w:proofErr w:type="gramEnd"/>
-      <w:r>
-        <w:rPr>
-          <w:b/>
-          <w:sz w:val="24"/>
-          <w:szCs w:val="24"/>
-          <w:highlight w:val="yellow"/>
-        </w:rPr>
-        <w:t xml:space="preserve"> an same result</w:t>
+        <w:t>return an same result</w:t>
       </w:r>
       <w:r>
         <w:rPr>
@@ -7719,23 +6907,13 @@
         </w:rPr>
         <w:t xml:space="preserve">To create </w:t>
       </w:r>
-      <w:proofErr w:type="gramStart"/>
-      <w:r>
-        <w:rPr>
-          <w:b/>
-          <w:sz w:val="24"/>
-          <w:szCs w:val="24"/>
-        </w:rPr>
-        <w:t>HTTP</w:t>
-      </w:r>
-      <w:proofErr w:type="gramEnd"/>
-      <w:r>
-        <w:rPr>
-          <w:b/>
-          <w:sz w:val="24"/>
-          <w:szCs w:val="24"/>
-        </w:rPr>
-        <w:t xml:space="preserve"> </w:t>
+      <w:r>
+        <w:rPr>
+          <w:b/>
+          <w:sz w:val="24"/>
+          <w:szCs w:val="24"/>
+        </w:rPr>
+        <w:t xml:space="preserve">HTTP </w:t>
       </w:r>
       <w:r>
         <w:rPr>
@@ -7807,7 +6985,6 @@
         </w:rPr>
         <w:t xml:space="preserve">If you use the same method multiple time then it </w:t>
       </w:r>
-      <w:proofErr w:type="gramStart"/>
       <w:r>
         <w:rPr>
           <w:b/>
@@ -7815,17 +6992,7 @@
           <w:szCs w:val="24"/>
           <w:highlight w:val="yellow"/>
         </w:rPr>
-        <w:t>return</w:t>
-      </w:r>
-      <w:proofErr w:type="gramEnd"/>
-      <w:r>
-        <w:rPr>
-          <w:b/>
-          <w:sz w:val="24"/>
-          <w:szCs w:val="24"/>
-          <w:highlight w:val="yellow"/>
-        </w:rPr>
-        <w:t xml:space="preserve"> an same result</w:t>
+        <w:t>return an same result</w:t>
       </w:r>
       <w:r>
         <w:rPr>
@@ -7995,17 +7162,8 @@
           <w:szCs w:val="24"/>
         </w:rPr>
         <w:lastRenderedPageBreak/>
-        <w:t>To Allow the Cross Communication you have to use the following annotation</w:t>
-      </w:r>
-    </w:p>
-    <w:p>
-      <w:pPr>
-        <w:rPr>
-          <w:b/>
-          <w:sz w:val="24"/>
-          <w:szCs w:val="24"/>
-        </w:rPr>
-      </w:pPr>
+        <w:t xml:space="preserve">To Allow the Cross </w:t>
+      </w:r>
       <w:r>
         <w:rPr>
           <w:bCs/>
@@ -8024,29 +7182,52 @@
       </w:r>
       <w:r>
         <w:rPr>
-          <w:b/>
-          <w:sz w:val="24"/>
-          <w:szCs w:val="24"/>
-        </w:rPr>
-        <w:t>@</w:t>
-      </w:r>
-      <w:proofErr w:type="gramStart"/>
-      <w:r>
-        <w:rPr>
-          <w:b/>
-          <w:sz w:val="24"/>
-          <w:szCs w:val="24"/>
-        </w:rPr>
-        <w:t>CorssOrigin(</w:t>
-      </w:r>
-      <w:proofErr w:type="gramEnd"/>
-      <w:r>
-        <w:rPr>
-          <w:b/>
-          <w:sz w:val="24"/>
-          <w:szCs w:val="24"/>
-        </w:rPr>
-        <w:t xml:space="preserve">value = “*”) </w:t>
+          <w:bCs/>
+          <w:sz w:val="24"/>
+          <w:szCs w:val="24"/>
+        </w:rPr>
+        <w:tab/>
+      </w:r>
+      <w:r>
+        <w:rPr>
+          <w:bCs/>
+          <w:sz w:val="24"/>
+          <w:szCs w:val="24"/>
+        </w:rPr>
+        <w:t xml:space="preserve"> you have to use the following annotation</w:t>
+      </w:r>
+    </w:p>
+    <w:p>
+      <w:pPr>
+        <w:rPr>
+          <w:b/>
+          <w:sz w:val="24"/>
+          <w:szCs w:val="24"/>
+        </w:rPr>
+      </w:pPr>
+      <w:r>
+        <w:rPr>
+          <w:bCs/>
+          <w:sz w:val="24"/>
+          <w:szCs w:val="24"/>
+        </w:rPr>
+        <w:t xml:space="preserve"> </w:t>
+      </w:r>
+      <w:r>
+        <w:rPr>
+          <w:bCs/>
+          <w:sz w:val="24"/>
+          <w:szCs w:val="24"/>
+        </w:rPr>
+        <w:tab/>
+      </w:r>
+      <w:r>
+        <w:rPr>
+          <w:b/>
+          <w:sz w:val="24"/>
+          <w:szCs w:val="24"/>
+        </w:rPr>
+        <w:t xml:space="preserve">@CorssOrigin(value = “*”) </w:t>
       </w:r>
     </w:p>
     <w:p>
@@ -8082,25 +7263,7 @@
           <w:sz w:val="24"/>
           <w:szCs w:val="24"/>
         </w:rPr>
-        <w:t>@</w:t>
-      </w:r>
-      <w:proofErr w:type="gramStart"/>
-      <w:r>
-        <w:rPr>
-          <w:b/>
-          <w:sz w:val="24"/>
-          <w:szCs w:val="24"/>
-        </w:rPr>
-        <w:t>CorssOrigin(</w:t>
-      </w:r>
-      <w:proofErr w:type="gramEnd"/>
-      <w:r>
-        <w:rPr>
-          <w:b/>
-          <w:sz w:val="24"/>
-          <w:szCs w:val="24"/>
-        </w:rPr>
-        <w:t xml:space="preserve">value = “localhost:3000”) </w:t>
+        <w:t xml:space="preserve">@CorssOrigin(value = “localhost:3000”) </w:t>
       </w:r>
     </w:p>
     <w:p>
@@ -8118,7 +7281,23 @@
           <w:sz w:val="24"/>
           <w:szCs w:val="24"/>
         </w:rPr>
-        <w:t>It allows only server running on 300 port to access the REST API</w:t>
+        <w:t>It allows only server running on 300</w:t>
+      </w:r>
+      <w:r>
+        <w:rPr>
+          <w:bCs/>
+          <w:sz w:val="24"/>
+          <w:szCs w:val="24"/>
+        </w:rPr>
+        <w:t>0</w:t>
+      </w:r>
+      <w:r>
+        <w:rPr>
+          <w:bCs/>
+          <w:sz w:val="24"/>
+          <w:szCs w:val="24"/>
+        </w:rPr>
+        <w:t xml:space="preserve"> port to access the REST API</w:t>
       </w:r>
     </w:p>
     <w:p>
@@ -8365,7 +7544,6 @@
         </w:rPr>
         <w:t>&lt;</w:t>
       </w:r>
-      <w:proofErr w:type="spellStart"/>
       <w:r>
         <w:rPr>
           <w:rFonts w:ascii="Consolas" w:hAnsi="Consolas" w:cs="Consolas"/>
@@ -8375,7 +7553,6 @@
         </w:rPr>
         <w:t>groupId</w:t>
       </w:r>
-      <w:proofErr w:type="spellEnd"/>
       <w:r>
         <w:rPr>
           <w:rFonts w:ascii="Consolas" w:hAnsi="Consolas" w:cs="Consolas"/>
@@ -8385,7 +7562,6 @@
         </w:rPr>
         <w:t>&gt;</w:t>
       </w:r>
-      <w:proofErr w:type="spellStart"/>
       <w:r>
         <w:rPr>
           <w:rFonts w:ascii="Consolas" w:hAnsi="Consolas" w:cs="Consolas"/>
@@ -8395,7 +7571,6 @@
         </w:rPr>
         <w:t>org.springdoc</w:t>
       </w:r>
-      <w:proofErr w:type="spellEnd"/>
       <w:r>
         <w:rPr>
           <w:rFonts w:ascii="Consolas" w:hAnsi="Consolas" w:cs="Consolas"/>
@@ -8405,7 +7580,6 @@
         </w:rPr>
         <w:t>&lt;/</w:t>
       </w:r>
-      <w:proofErr w:type="spellStart"/>
       <w:r>
         <w:rPr>
           <w:rFonts w:ascii="Consolas" w:hAnsi="Consolas" w:cs="Consolas"/>
@@ -8415,7 +7589,6 @@
         </w:rPr>
         <w:t>groupId</w:t>
       </w:r>
-      <w:proofErr w:type="spellEnd"/>
       <w:r>
         <w:rPr>
           <w:rFonts w:ascii="Consolas" w:hAnsi="Consolas" w:cs="Consolas"/>
@@ -8458,7 +7631,6 @@
         </w:rPr>
         <w:t>&lt;</w:t>
       </w:r>
-      <w:proofErr w:type="spellStart"/>
       <w:r>
         <w:rPr>
           <w:rFonts w:ascii="Consolas" w:hAnsi="Consolas" w:cs="Consolas"/>
@@ -8468,7 +7640,6 @@
         </w:rPr>
         <w:t>artifactId</w:t>
       </w:r>
-      <w:proofErr w:type="spellEnd"/>
       <w:r>
         <w:rPr>
           <w:rFonts w:ascii="Consolas" w:hAnsi="Consolas" w:cs="Consolas"/>
@@ -8478,7 +7649,6 @@
         </w:rPr>
         <w:t>&gt;</w:t>
       </w:r>
-      <w:proofErr w:type="spellStart"/>
       <w:r>
         <w:rPr>
           <w:rFonts w:ascii="Consolas" w:hAnsi="Consolas" w:cs="Consolas"/>
@@ -8488,7 +7658,6 @@
         </w:rPr>
         <w:t>springdoc-openapi-ui</w:t>
       </w:r>
-      <w:proofErr w:type="spellEnd"/>
       <w:r>
         <w:rPr>
           <w:rFonts w:ascii="Consolas" w:hAnsi="Consolas" w:cs="Consolas"/>
@@ -8498,7 +7667,6 @@
         </w:rPr>
         <w:t>&lt;/</w:t>
       </w:r>
-      <w:proofErr w:type="spellStart"/>
       <w:r>
         <w:rPr>
           <w:rFonts w:ascii="Consolas" w:hAnsi="Consolas" w:cs="Consolas"/>
@@ -8508,7 +7676,6 @@
         </w:rPr>
         <w:t>artifactId</w:t>
       </w:r>
-      <w:proofErr w:type="spellEnd"/>
       <w:r>
         <w:rPr>
           <w:rFonts w:ascii="Consolas" w:hAnsi="Consolas" w:cs="Consolas"/>
@@ -8743,7 +7910,7 @@
           <w:szCs w:val="28"/>
         </w:rPr>
         <w:lastRenderedPageBreak/>
-        <w:t>07</w:t>
+        <w:t>10</w:t>
       </w:r>
       <w:r>
         <w:rPr>
@@ -8757,7 +7924,7 @@
           <w:sz w:val="28"/>
           <w:szCs w:val="28"/>
         </w:rPr>
-        <w:t>June</w:t>
+        <w:t>Oct</w:t>
       </w:r>
       <w:r>
         <w:rPr>
@@ -8837,23 +8004,7 @@
           <w:sz w:val="28"/>
           <w:szCs w:val="28"/>
         </w:rPr>
-        <w:t xml:space="preserve">Create a rest API which in which accept the 2 numbers and the </w:t>
-      </w:r>
-      <w:proofErr w:type="gramStart"/>
-      <w:r>
-        <w:rPr>
-          <w:sz w:val="28"/>
-          <w:szCs w:val="28"/>
-        </w:rPr>
-        <w:t>operation(</w:t>
-      </w:r>
-      <w:proofErr w:type="gramEnd"/>
-      <w:r>
-        <w:rPr>
-          <w:sz w:val="28"/>
-          <w:szCs w:val="28"/>
-        </w:rPr>
-        <w:t xml:space="preserve">+,-,*,/) for the user and return the output to the </w:t>
+        <w:t xml:space="preserve">Create a rest API which in which accept the 2 numbers and the operation(+,-,*,/) for the user and return the output to the </w:t>
       </w:r>
       <w:r>
         <w:rPr>
@@ -8892,7 +8043,14 @@
           <w:sz w:val="28"/>
           <w:szCs w:val="28"/>
         </w:rPr>
-        <w:t>07</w:t>
+        <w:t>1</w:t>
+      </w:r>
+      <w:r>
+        <w:rPr>
+          <w:sz w:val="28"/>
+          <w:szCs w:val="28"/>
+        </w:rPr>
+        <w:t>0</w:t>
       </w:r>
       <w:r>
         <w:rPr>
@@ -8906,7 +8064,7 @@
           <w:sz w:val="28"/>
           <w:szCs w:val="28"/>
         </w:rPr>
-        <w:t>June</w:t>
+        <w:t>Oct</w:t>
       </w:r>
       <w:r>
         <w:rPr>
@@ -9187,23 +8345,7 @@
           <w:sz w:val="28"/>
           <w:szCs w:val="28"/>
         </w:rPr>
-        <w:t xml:space="preserve">These tools are </w:t>
-      </w:r>
-      <w:proofErr w:type="spellStart"/>
-      <w:r>
-        <w:rPr>
-          <w:sz w:val="28"/>
-          <w:szCs w:val="28"/>
-        </w:rPr>
-        <w:t>use</w:t>
-      </w:r>
-      <w:proofErr w:type="spellEnd"/>
-      <w:r>
-        <w:rPr>
-          <w:sz w:val="28"/>
-          <w:szCs w:val="28"/>
-        </w:rPr>
-        <w:t xml:space="preserve"> to connect with databases and also use to perform Db operation more efficiently.</w:t>
+        <w:t>These tools are use to connect with databases and also use to perform Db operation more efficiently.</w:t>
       </w:r>
       <w:r>
         <w:rPr>
@@ -9341,7 +8483,7 @@
           <w:szCs w:val="28"/>
         </w:rPr>
         <w:drawing>
-          <wp:inline distT="0" distB="0" distL="0" distR="0" wp14:anchorId="7E3797A2" wp14:editId="4E3D83D1">
+          <wp:inline distT="0" distB="0" distL="0" distR="0" wp14:anchorId="7E3797A2" wp14:editId="7AC4432E">
             <wp:extent cx="5934710" cy="2562225"/>
             <wp:effectExtent l="0" t="0" r="8890" b="9525"/>
             <wp:docPr id="1152799362" name="Picture 1"/>
@@ -9477,23 +8619,7 @@
           <w:sz w:val="28"/>
           <w:szCs w:val="28"/>
         </w:rPr>
-        <w:t>Driver Jar (</w:t>
-      </w:r>
-      <w:proofErr w:type="spellStart"/>
-      <w:r>
-        <w:rPr>
-          <w:sz w:val="28"/>
-          <w:szCs w:val="28"/>
-        </w:rPr>
-        <w:t>MySql</w:t>
-      </w:r>
-      <w:proofErr w:type="spellEnd"/>
-      <w:r>
-        <w:rPr>
-          <w:sz w:val="28"/>
-          <w:szCs w:val="28"/>
-        </w:rPr>
-        <w:t xml:space="preserve"> Connector)</w:t>
+        <w:t>Driver Jar (MySql Connector)</w:t>
       </w:r>
     </w:p>
     <w:p>
@@ -9598,41 +8724,7 @@
           <w:sz w:val="28"/>
           <w:szCs w:val="28"/>
         </w:rPr>
-        <w:t xml:space="preserve">You can add a configurations into </w:t>
-      </w:r>
-      <w:proofErr w:type="spellStart"/>
-      <w:proofErr w:type="gramStart"/>
-      <w:r>
-        <w:rPr>
-          <w:sz w:val="28"/>
-          <w:szCs w:val="28"/>
-        </w:rPr>
-        <w:t>application.properties</w:t>
-      </w:r>
-      <w:proofErr w:type="spellEnd"/>
-      <w:proofErr w:type="gramEnd"/>
-      <w:r>
-        <w:rPr>
-          <w:sz w:val="28"/>
-          <w:szCs w:val="28"/>
-        </w:rPr>
-        <w:t xml:space="preserve"> file present inside the </w:t>
-      </w:r>
-      <w:proofErr w:type="spellStart"/>
-      <w:r>
-        <w:rPr>
-          <w:sz w:val="28"/>
-          <w:szCs w:val="28"/>
-        </w:rPr>
-        <w:t>src</w:t>
-      </w:r>
-      <w:proofErr w:type="spellEnd"/>
-      <w:r>
-        <w:rPr>
-          <w:sz w:val="28"/>
-          <w:szCs w:val="28"/>
-        </w:rPr>
-        <w:t>/main/resource</w:t>
+        <w:t>You can add a configurations into application.properties file present inside the src/main/resource</w:t>
       </w:r>
       <w:r>
         <w:rPr>
@@ -9837,23 +8929,7 @@
           <w:sz w:val="28"/>
           <w:szCs w:val="28"/>
         </w:rPr>
-        <w:t xml:space="preserve">Entity classes will be further </w:t>
-      </w:r>
-      <w:proofErr w:type="gramStart"/>
-      <w:r>
-        <w:rPr>
-          <w:sz w:val="28"/>
-          <w:szCs w:val="28"/>
-        </w:rPr>
-        <w:t>connect</w:t>
-      </w:r>
-      <w:proofErr w:type="gramEnd"/>
-      <w:r>
-        <w:rPr>
-          <w:sz w:val="28"/>
-          <w:szCs w:val="28"/>
-        </w:rPr>
-        <w:t xml:space="preserve"> with the table through the hibernate.</w:t>
+        <w:t>Entity classes will be further connect with the table through the hibernate.</w:t>
       </w:r>
     </w:p>
     <w:p>
@@ -9876,7 +8952,7 @@
           <w:sz w:val="28"/>
           <w:szCs w:val="28"/>
         </w:rPr>
-        <w:t>User an API to perform the DB operations</w:t>
+        <w:t>Use an API to perform the DB operations</w:t>
       </w:r>
     </w:p>
     <w:p>
@@ -9898,25 +8974,14 @@
         </w:rPr>
         <w:t xml:space="preserve">API: </w:t>
       </w:r>
-      <w:proofErr w:type="spellStart"/>
-      <w:r>
-        <w:rPr>
-          <w:b/>
-          <w:bCs/>
-          <w:sz w:val="28"/>
-          <w:szCs w:val="28"/>
-        </w:rPr>
-        <w:t>JPARepository</w:t>
-      </w:r>
-      <w:proofErr w:type="spellEnd"/>
-      <w:r>
-        <w:rPr>
-          <w:b/>
-          <w:bCs/>
-          <w:sz w:val="28"/>
-          <w:szCs w:val="28"/>
-        </w:rPr>
-        <w:t xml:space="preserve"> interface</w:t>
+      <w:r>
+        <w:rPr>
+          <w:b/>
+          <w:bCs/>
+          <w:sz w:val="28"/>
+          <w:szCs w:val="28"/>
+        </w:rPr>
+        <w:t>JPARepository interface</w:t>
       </w:r>
       <w:r>
         <w:rPr>
@@ -9949,23 +9014,7 @@
           <w:sz w:val="28"/>
           <w:szCs w:val="28"/>
         </w:rPr>
-        <w:t xml:space="preserve">This is used to execute the Database </w:t>
-      </w:r>
-      <w:proofErr w:type="gramStart"/>
-      <w:r>
-        <w:rPr>
-          <w:sz w:val="28"/>
-          <w:szCs w:val="28"/>
-        </w:rPr>
-        <w:t>operations(</w:t>
-      </w:r>
-      <w:proofErr w:type="gramEnd"/>
-      <w:r>
-        <w:rPr>
-          <w:sz w:val="28"/>
-          <w:szCs w:val="28"/>
-        </w:rPr>
-        <w:t>DML</w:t>
+        <w:t>This is used to execute the Database operations(DML</w:t>
       </w:r>
       <w:r>
         <w:rPr>
@@ -10002,23 +9051,7 @@
           <w:sz w:val="28"/>
           <w:szCs w:val="28"/>
         </w:rPr>
-        <w:t xml:space="preserve">Using </w:t>
-      </w:r>
-      <w:proofErr w:type="gramStart"/>
-      <w:r>
-        <w:rPr>
-          <w:sz w:val="28"/>
-          <w:szCs w:val="28"/>
-        </w:rPr>
-        <w:t>APIs</w:t>
-      </w:r>
-      <w:proofErr w:type="gramEnd"/>
-      <w:r>
-        <w:rPr>
-          <w:sz w:val="28"/>
-          <w:szCs w:val="28"/>
-        </w:rPr>
-        <w:t xml:space="preserve"> you can execute the queries and get the result back into java application.</w:t>
+        <w:t>Using APIs you can execute the queries and get the result back into java application.</w:t>
       </w:r>
     </w:p>
     <w:p>
@@ -10041,17 +9074,8 @@
           <w:sz w:val="28"/>
           <w:szCs w:val="28"/>
         </w:rPr>
-        <w:t xml:space="preserve">Steps to create </w:t>
-      </w:r>
-      <w:proofErr w:type="spellStart"/>
-      <w:r>
-        <w:rPr>
-          <w:sz w:val="28"/>
-          <w:szCs w:val="28"/>
-        </w:rPr>
-        <w:t>JpaRepository</w:t>
-      </w:r>
-      <w:proofErr w:type="spellEnd"/>
+        <w:t>Steps to create JpaRepository</w:t>
+      </w:r>
     </w:p>
     <w:p>
       <w:pPr>
@@ -10087,15 +9111,7 @@
           <w:sz w:val="28"/>
           <w:szCs w:val="28"/>
         </w:rPr>
-        <w:t xml:space="preserve"> Interface and extends the </w:t>
-      </w:r>
-      <w:proofErr w:type="spellStart"/>
-      <w:r>
-        <w:rPr>
-          <w:sz w:val="28"/>
-          <w:szCs w:val="28"/>
-        </w:rPr>
-        <w:t>Jp</w:t>
+        <w:t xml:space="preserve"> Interface and extends the Jp</w:t>
       </w:r>
       <w:r>
         <w:rPr>
@@ -10109,15 +9125,7 @@
           <w:sz w:val="28"/>
           <w:szCs w:val="28"/>
         </w:rPr>
-        <w:t>Repository</w:t>
-      </w:r>
-      <w:proofErr w:type="spellEnd"/>
-      <w:r>
-        <w:rPr>
-          <w:sz w:val="28"/>
-          <w:szCs w:val="28"/>
-        </w:rPr>
-        <w:t xml:space="preserve"> Interface on it.</w:t>
+        <w:t>Repository Interface on it.</w:t>
       </w:r>
     </w:p>
     <w:p>
@@ -10158,22 +9166,13 @@
           <w:u w:val="single"/>
         </w:rPr>
       </w:pPr>
-      <w:proofErr w:type="spellStart"/>
       <w:r>
         <w:rPr>
           <w:sz w:val="28"/>
           <w:szCs w:val="28"/>
         </w:rPr>
         <w:lastRenderedPageBreak/>
-        <w:t>JpaRepository</w:t>
-      </w:r>
-      <w:proofErr w:type="spellEnd"/>
-      <w:r>
-        <w:rPr>
-          <w:sz w:val="28"/>
-          <w:szCs w:val="28"/>
-        </w:rPr>
-        <w:t xml:space="preserve"> Interface has multiple methods to perform CURD</w:t>
+        <w:t>JpaRepository Interface has multiple methods to perform CURD</w:t>
       </w:r>
       <w:r>
         <w:rPr>
@@ -10210,23 +9209,7 @@
           <w:sz w:val="28"/>
           <w:szCs w:val="28"/>
         </w:rPr>
-        <w:t xml:space="preserve">You have to specify the Entity class and the Primary key of it while creating </w:t>
-      </w:r>
-      <w:proofErr w:type="spellStart"/>
-      <w:r>
-        <w:rPr>
-          <w:sz w:val="28"/>
-          <w:szCs w:val="28"/>
-        </w:rPr>
-        <w:t>JpaRepository</w:t>
-      </w:r>
-      <w:proofErr w:type="spellEnd"/>
-      <w:r>
-        <w:rPr>
-          <w:sz w:val="28"/>
-          <w:szCs w:val="28"/>
-        </w:rPr>
-        <w:t>.</w:t>
+        <w:t>You have to specify the Entity class and the Primary key of it while creating JpaRepository.</w:t>
       </w:r>
     </w:p>
     <w:p>
@@ -10404,37 +9387,12 @@
           <w:u w:val="single"/>
         </w:rPr>
       </w:pPr>
-      <w:proofErr w:type="gramStart"/>
-      <w:r>
-        <w:rPr>
-          <w:sz w:val="28"/>
-          <w:szCs w:val="28"/>
-        </w:rPr>
-        <w:t>This queries</w:t>
-      </w:r>
-      <w:proofErr w:type="gramEnd"/>
-      <w:r>
-        <w:rPr>
-          <w:sz w:val="28"/>
-          <w:szCs w:val="28"/>
-        </w:rPr>
-        <w:t xml:space="preserve"> are independent to the database, so the changes happened in the table will not </w:t>
-      </w:r>
-      <w:proofErr w:type="spellStart"/>
-      <w:r>
-        <w:rPr>
-          <w:sz w:val="28"/>
-          <w:szCs w:val="28"/>
-        </w:rPr>
-        <w:t>effect</w:t>
-      </w:r>
-      <w:proofErr w:type="spellEnd"/>
-      <w:r>
-        <w:rPr>
-          <w:sz w:val="28"/>
-          <w:szCs w:val="28"/>
-        </w:rPr>
-        <w:t xml:space="preserve"> you</w:t>
+      <w:r>
+        <w:rPr>
+          <w:sz w:val="28"/>
+          <w:szCs w:val="28"/>
+        </w:rPr>
+        <w:t>This queries are independent to the database, so the changes happened in the table will not effect you</w:t>
       </w:r>
       <w:r>
         <w:rPr>
@@ -10535,23 +9493,7 @@
           <w:sz w:val="28"/>
           <w:szCs w:val="28"/>
         </w:rPr>
-        <w:t xml:space="preserve">In this you will use the table and column name like </w:t>
-      </w:r>
-      <w:proofErr w:type="gramStart"/>
-      <w:r>
-        <w:rPr>
-          <w:sz w:val="28"/>
-          <w:szCs w:val="28"/>
-        </w:rPr>
-        <w:t>an</w:t>
-      </w:r>
-      <w:proofErr w:type="gramEnd"/>
-      <w:r>
-        <w:rPr>
-          <w:sz w:val="28"/>
-          <w:szCs w:val="28"/>
-        </w:rPr>
-        <w:t xml:space="preserve"> normal SQL query.</w:t>
+        <w:t>In this you will use the table and column name like an normal SQL query.</w:t>
       </w:r>
     </w:p>
     <w:p>
@@ -10698,23 +9640,7 @@
           <w:sz w:val="28"/>
           <w:szCs w:val="28"/>
         </w:rPr>
-        <w:t xml:space="preserve">If query is SQL </w:t>
-      </w:r>
-      <w:proofErr w:type="gramStart"/>
-      <w:r>
-        <w:rPr>
-          <w:sz w:val="28"/>
-          <w:szCs w:val="28"/>
-        </w:rPr>
-        <w:t>type</w:t>
-      </w:r>
-      <w:proofErr w:type="gramEnd"/>
-      <w:r>
-        <w:rPr>
-          <w:sz w:val="28"/>
-          <w:szCs w:val="28"/>
-        </w:rPr>
-        <w:t xml:space="preserve"> then set the a native query </w:t>
+        <w:t xml:space="preserve">If query is SQL type then set the a native query </w:t>
       </w:r>
       <w:r>
         <w:rPr>
@@ -10794,23 +9720,7 @@
           <w:sz w:val="28"/>
           <w:szCs w:val="28"/>
         </w:rPr>
-        <w:t xml:space="preserve">Using this you can achieve a relational mapping between the table. And </w:t>
-      </w:r>
-      <w:proofErr w:type="gramStart"/>
-      <w:r>
-        <w:rPr>
-          <w:sz w:val="28"/>
-          <w:szCs w:val="28"/>
-        </w:rPr>
-        <w:t>also</w:t>
-      </w:r>
-      <w:proofErr w:type="gramEnd"/>
-      <w:r>
-        <w:rPr>
-          <w:sz w:val="28"/>
-          <w:szCs w:val="28"/>
-        </w:rPr>
-        <w:t xml:space="preserve"> can add the primary and foreign key relation between tables.</w:t>
+        <w:t>Using this you can achieve a relational mapping between the table. And also can add the primary and foreign key relation between tables.</w:t>
       </w:r>
     </w:p>
     <w:p>
@@ -10830,23 +9740,7 @@
           <w:sz w:val="28"/>
           <w:szCs w:val="28"/>
         </w:rPr>
-        <w:t xml:space="preserve">You can create </w:t>
-      </w:r>
-      <w:proofErr w:type="gramStart"/>
-      <w:r>
-        <w:rPr>
-          <w:sz w:val="28"/>
-          <w:szCs w:val="28"/>
-        </w:rPr>
-        <w:t>an</w:t>
-      </w:r>
-      <w:proofErr w:type="gramEnd"/>
-      <w:r>
-        <w:rPr>
-          <w:sz w:val="28"/>
-          <w:szCs w:val="28"/>
-        </w:rPr>
-        <w:t xml:space="preserve"> reference of one class into another class to create a foreign key inside the Database table.</w:t>
+        <w:t>You can create an reference of one class into another class to create a foreign key inside the Database table.</w:t>
       </w:r>
     </w:p>
     <w:p>
@@ -10935,17 +9829,8 @@
           <w:sz w:val="28"/>
           <w:szCs w:val="28"/>
         </w:rPr>
-        <w:t xml:space="preserve">And then annotate the reference with the any one of the following </w:t>
-      </w:r>
-      <w:proofErr w:type="gramStart"/>
-      <w:r>
-        <w:rPr>
-          <w:sz w:val="28"/>
-          <w:szCs w:val="28"/>
-        </w:rPr>
-        <w:t>annotation</w:t>
-      </w:r>
-      <w:proofErr w:type="gramEnd"/>
+        <w:t>And then annotate the reference with the any one of the following annotation</w:t>
+      </w:r>
     </w:p>
     <w:p>
       <w:pPr>
@@ -11428,23 +10313,7 @@
           <w:szCs w:val="28"/>
         </w:rPr>
         <w:tab/>
-        <w:t>total: “</w:t>
-      </w:r>
-      <w:proofErr w:type="gramStart"/>
-      <w:r>
-        <w:rPr>
-          <w:sz w:val="28"/>
-          <w:szCs w:val="28"/>
-        </w:rPr>
-        <w:t>”,  /</w:t>
-      </w:r>
-      <w:proofErr w:type="gramEnd"/>
-      <w:r>
-        <w:rPr>
-          <w:sz w:val="28"/>
-          <w:szCs w:val="28"/>
-        </w:rPr>
-        <w:t>/ price * quantity</w:t>
+        <w:t>total: “”,  // price * quantity</w:t>
       </w:r>
     </w:p>
     <w:p>
@@ -11462,22 +10331,7 @@
           <w:szCs w:val="28"/>
         </w:rPr>
         <w:tab/>
-      </w:r>
-      <w:proofErr w:type="spellStart"/>
-      <w:r>
-        <w:rPr>
-          <w:sz w:val="28"/>
-          <w:szCs w:val="28"/>
-        </w:rPr>
-        <w:t>billingDetails</w:t>
-      </w:r>
-      <w:proofErr w:type="spellEnd"/>
-      <w:r>
-        <w:rPr>
-          <w:sz w:val="28"/>
-          <w:szCs w:val="28"/>
-        </w:rPr>
-        <w:t>: {</w:t>
+        <w:t>billingDetails: {</w:t>
       </w:r>
     </w:p>
     <w:p>
@@ -11516,23 +10370,7 @@
           <w:szCs w:val="28"/>
         </w:rPr>
         <w:tab/>
-        <w:t>“</w:t>
-      </w:r>
-      <w:proofErr w:type="spellStart"/>
-      <w:r>
-        <w:rPr>
-          <w:sz w:val="28"/>
-          <w:szCs w:val="28"/>
-        </w:rPr>
-        <w:t>totalPrice</w:t>
-      </w:r>
-      <w:proofErr w:type="spellEnd"/>
-      <w:r>
-        <w:rPr>
-          <w:sz w:val="28"/>
-          <w:szCs w:val="28"/>
-        </w:rPr>
-        <w:t>”:”” // addition of all product total</w:t>
+        <w:t>“totalPrice”:”” // addition of all product total</w:t>
       </w:r>
     </w:p>
     <w:p>
@@ -11571,23 +10409,7 @@
           <w:szCs w:val="28"/>
         </w:rPr>
         <w:tab/>
-        <w:t>“CGST”:</w:t>
-      </w:r>
-      <w:proofErr w:type="gramStart"/>
-      <w:r>
-        <w:rPr>
-          <w:sz w:val="28"/>
-          <w:szCs w:val="28"/>
-        </w:rPr>
-        <w:t>””  /</w:t>
-      </w:r>
-      <w:proofErr w:type="gramEnd"/>
-      <w:r>
-        <w:rPr>
-          <w:sz w:val="28"/>
-          <w:szCs w:val="28"/>
-        </w:rPr>
-        <w:t>/ price by 4%</w:t>
+        <w:t>“CGST”:””  // price by 4%</w:t>
       </w:r>
     </w:p>
     <w:p>
@@ -11626,23 +10448,7 @@
           <w:szCs w:val="28"/>
         </w:rPr>
         <w:tab/>
-        <w:t>“SGST”:</w:t>
-      </w:r>
-      <w:proofErr w:type="gramStart"/>
-      <w:r>
-        <w:rPr>
-          <w:sz w:val="28"/>
-          <w:szCs w:val="28"/>
-        </w:rPr>
-        <w:t>””  /</w:t>
-      </w:r>
-      <w:proofErr w:type="gramEnd"/>
-      <w:r>
-        <w:rPr>
-          <w:sz w:val="28"/>
-          <w:szCs w:val="28"/>
-        </w:rPr>
-        <w:t>/ price by 4%</w:t>
+        <w:t>“SGST”:””  // price by 4%</w:t>
       </w:r>
       <w:r>
         <w:rPr>
@@ -11688,23 +10494,7 @@
           <w:szCs w:val="28"/>
         </w:rPr>
         <w:tab/>
-        <w:t>“</w:t>
-      </w:r>
-      <w:proofErr w:type="spellStart"/>
-      <w:r>
-        <w:rPr>
-          <w:sz w:val="28"/>
-          <w:szCs w:val="28"/>
-        </w:rPr>
-        <w:t>payableAmount</w:t>
-      </w:r>
-      <w:proofErr w:type="spellEnd"/>
-      <w:r>
-        <w:rPr>
-          <w:sz w:val="28"/>
-          <w:szCs w:val="28"/>
-        </w:rPr>
-        <w:t>”: “” // addition of above 3 fields</w:t>
+        <w:t>“payableAmount”: “” // addition of above 3 fields</w:t>
       </w:r>
     </w:p>
     <w:p>

</xml_diff>